<commit_message>
Les emotions dans le module 2
</commit_message>
<xml_diff>
--- a/Tech3Lab/UX-TECH3LAB-Cours.docx
+++ b/Tech3Lab/UX-TECH3LAB-Cours.docx
@@ -36,15 +36,27 @@
         <w:rPr>
           <w:b/>
           <w:u w:val="single"/>
+          <w:lang w:val="en-CA"/>
         </w:rPr>
       </w:pPr>
       <w:r>
         <w:rPr>
           <w:b/>
           <w:u w:val="single"/>
-        </w:rPr>
-        <w:t>Module 1 :</w:t>
-      </w:r>
+          <w:lang w:val="en-CA"/>
+        </w:rPr>
+        <w:t xml:space="preserve">Module </w:t>
+      </w:r>
+      <w:proofErr w:type="gramStart"/>
+      <w:r>
+        <w:rPr>
+          <w:b/>
+          <w:u w:val="single"/>
+          <w:lang w:val="en-CA"/>
+        </w:rPr>
+        <w:t>1 :</w:t>
+      </w:r>
+      <w:proofErr w:type="gramEnd"/>
     </w:p>
     <w:p>
       <w:pPr>
@@ -2268,6 +2280,1050 @@
       <w:r>
         <w:t>Phase de l’expérience</w:t>
       </w:r>
+    </w:p>
+    <w:p>
+      <w:pPr>
+        <w:pStyle w:val="ListParagraph"/>
+        <w:numPr>
+          <w:ilvl w:val="0"/>
+          <w:numId w:val="13"/>
+        </w:numPr>
+        <w:jc w:val="both"/>
+      </w:pPr>
+      <w:r>
+        <w:t>Ce qu’il fait(actions)</w:t>
+      </w:r>
+    </w:p>
+    <w:p>
+      <w:pPr>
+        <w:pStyle w:val="ListParagraph"/>
+        <w:numPr>
+          <w:ilvl w:val="0"/>
+          <w:numId w:val="13"/>
+        </w:numPr>
+        <w:jc w:val="both"/>
+      </w:pPr>
+      <w:r>
+        <w:t>Ce qu’il pense (processus mental)</w:t>
+      </w:r>
+    </w:p>
+    <w:p>
+      <w:pPr>
+        <w:pStyle w:val="ListParagraph"/>
+        <w:numPr>
+          <w:ilvl w:val="0"/>
+          <w:numId w:val="13"/>
+        </w:numPr>
+        <w:jc w:val="both"/>
+      </w:pPr>
+      <w:r>
+        <w:t>Ce qu’il ressent (émotions)</w:t>
+      </w:r>
+    </w:p>
+    <w:p>
+      <w:pPr>
+        <w:jc w:val="both"/>
+      </w:pPr>
+      <w:r>
+        <w:t xml:space="preserve">Le dernier moment + le moment le plus fort détermine l’expérience. </w:t>
+      </w:r>
+    </w:p>
+    <w:p>
+      <w:pPr>
+        <w:jc w:val="both"/>
+      </w:pPr>
+      <w:r>
+        <w:t xml:space="preserve">Carte expérience client : Vise </w:t>
+      </w:r>
+      <w:r>
+        <w:t>à</w:t>
+      </w:r>
+      <w:r>
+        <w:t xml:space="preserve"> clairement communiquer l’expérience de l’utilisateur, soit rendre l’histoire visuelle accessible, attrayante et synthétique.</w:t>
+      </w:r>
+    </w:p>
+    <w:p>
+      <w:pPr>
+        <w:jc w:val="both"/>
+      </w:pPr>
+      <w:r>
+        <w:t>Une bonne carte d l’expérience sera :</w:t>
+      </w:r>
+    </w:p>
+    <w:p>
+      <w:pPr>
+        <w:pStyle w:val="ListParagraph"/>
+        <w:numPr>
+          <w:ilvl w:val="0"/>
+          <w:numId w:val="13"/>
+        </w:numPr>
+        <w:jc w:val="both"/>
+      </w:pPr>
+      <w:r>
+        <w:t>Simple à comprendre</w:t>
+      </w:r>
+    </w:p>
+    <w:p>
+      <w:pPr>
+        <w:pStyle w:val="ListParagraph"/>
+        <w:numPr>
+          <w:ilvl w:val="0"/>
+          <w:numId w:val="13"/>
+        </w:numPr>
+        <w:jc w:val="both"/>
+      </w:pPr>
+      <w:r>
+        <w:t>Un artéfact autonome</w:t>
+      </w:r>
+    </w:p>
+    <w:p>
+      <w:pPr>
+        <w:pStyle w:val="ListParagraph"/>
+        <w:numPr>
+          <w:ilvl w:val="0"/>
+          <w:numId w:val="13"/>
+        </w:numPr>
+        <w:jc w:val="both"/>
+      </w:pPr>
+      <w:r>
+        <w:t>Partageable</w:t>
+      </w:r>
+    </w:p>
+    <w:p>
+      <w:pPr>
+        <w:jc w:val="both"/>
+        <w:rPr>
+          <w:b/>
+        </w:rPr>
+      </w:pPr>
+      <w:r>
+        <w:rPr>
+          <w:b/>
+        </w:rPr>
+        <w:t>Les émotions :</w:t>
+      </w:r>
+    </w:p>
+    <w:p>
+      <w:pPr>
+        <w:jc w:val="both"/>
+      </w:pPr>
+      <w:r>
+        <w:t>Fonctionnalité et Usabilité VS Émotions (Plaisir)</w:t>
+      </w:r>
+    </w:p>
+    <w:p>
+      <w:pPr>
+        <w:jc w:val="both"/>
+      </w:pPr>
+      <w:r>
+        <w:t xml:space="preserve">Les émotions sont le moteur du comportement. Il faut renforcer le feedback positif ? </w:t>
+      </w:r>
+    </w:p>
+    <w:p>
+      <w:pPr>
+        <w:jc w:val="both"/>
+      </w:pPr>
+      <w:r>
+        <w:t xml:space="preserve">Faire une </w:t>
+      </w:r>
+      <w:proofErr w:type="spellStart"/>
+      <w:r>
+        <w:t>disctions</w:t>
+      </w:r>
+      <w:proofErr w:type="spellEnd"/>
+      <w:r>
+        <w:t xml:space="preserve"> entre les </w:t>
+      </w:r>
+      <w:proofErr w:type="spellStart"/>
+      <w:r>
+        <w:t>émotioons</w:t>
+      </w:r>
+      <w:proofErr w:type="spellEnd"/>
+      <w:r>
+        <w:t>, humeur et tempérament.</w:t>
+      </w:r>
+    </w:p>
+    <w:p>
+      <w:pPr>
+        <w:pStyle w:val="NormalWeb"/>
+        <w:shd w:val="clear" w:color="auto" w:fill="FFFFFF"/>
+        <w:spacing w:before="120" w:beforeAutospacing="0" w:after="120" w:afterAutospacing="0"/>
+        <w:jc w:val="both"/>
+        <w:rPr>
+          <w:rFonts w:asciiTheme="minorHAnsi" w:hAnsiTheme="minorHAnsi" w:cstheme="minorHAnsi"/>
+          <w:sz w:val="22"/>
+          <w:szCs w:val="22"/>
+        </w:rPr>
+      </w:pPr>
+      <w:r>
+        <w:rPr>
+          <w:rFonts w:asciiTheme="minorHAnsi" w:hAnsiTheme="minorHAnsi" w:cstheme="minorHAnsi"/>
+          <w:b/>
+          <w:sz w:val="22"/>
+          <w:szCs w:val="22"/>
+        </w:rPr>
+        <w:t>Émotions </w:t>
+      </w:r>
+      <w:r>
+        <w:rPr>
+          <w:rFonts w:asciiTheme="minorHAnsi" w:hAnsiTheme="minorHAnsi" w:cstheme="minorHAnsi"/>
+          <w:sz w:val="22"/>
+          <w:szCs w:val="22"/>
+        </w:rPr>
+        <w:t>: L'</w:t>
+      </w:r>
+      <w:r>
+        <w:rPr>
+          <w:rFonts w:asciiTheme="minorHAnsi" w:hAnsiTheme="minorHAnsi" w:cstheme="minorHAnsi"/>
+          <w:bCs/>
+          <w:sz w:val="22"/>
+          <w:szCs w:val="22"/>
+        </w:rPr>
+        <w:t>émotion</w:t>
+      </w:r>
+      <w:r>
+        <w:rPr>
+          <w:rFonts w:asciiTheme="minorHAnsi" w:hAnsiTheme="minorHAnsi" w:cstheme="minorHAnsi"/>
+          <w:sz w:val="22"/>
+          <w:szCs w:val="22"/>
+        </w:rPr>
+        <w:t> (de l'ancien français, au </w:t>
+      </w:r>
+      <w:proofErr w:type="spellStart"/>
+      <w:r>
+        <w:rPr>
+          <w:rFonts w:asciiTheme="minorHAnsi" w:hAnsiTheme="minorHAnsi" w:cstheme="minorHAnsi"/>
+          <w:smallCaps/>
+          <w:sz w:val="22"/>
+          <w:szCs w:val="22"/>
+        </w:rPr>
+        <w:t>xiii</w:t>
+      </w:r>
+      <w:r>
+        <w:rPr>
+          <w:rFonts w:asciiTheme="minorHAnsi" w:hAnsiTheme="minorHAnsi" w:cstheme="minorHAnsi"/>
+          <w:sz w:val="22"/>
+          <w:szCs w:val="22"/>
+          <w:vertAlign w:val="superscript"/>
+        </w:rPr>
+        <w:t>e</w:t>
+      </w:r>
+      <w:proofErr w:type="spellEnd"/>
+      <w:r>
+        <w:rPr>
+          <w:rFonts w:asciiTheme="minorHAnsi" w:hAnsiTheme="minorHAnsi" w:cstheme="minorHAnsi"/>
+          <w:sz w:val="22"/>
+          <w:szCs w:val="22"/>
+        </w:rPr>
+        <w:t> siècle « motion », de la racine </w:t>
+      </w:r>
+      <w:hyperlink r:id="rId8" w:tooltip="Latin" w:history="1">
+        <w:r>
+          <w:rPr>
+            <w:rFonts w:asciiTheme="minorHAnsi" w:hAnsiTheme="minorHAnsi" w:cstheme="minorHAnsi"/>
+            <w:sz w:val="22"/>
+            <w:szCs w:val="22"/>
+          </w:rPr>
+          <w:t>latine</w:t>
+        </w:r>
+      </w:hyperlink>
+      <w:r>
+        <w:rPr>
+          <w:rFonts w:asciiTheme="minorHAnsi" w:hAnsiTheme="minorHAnsi" w:cstheme="minorHAnsi"/>
+          <w:sz w:val="22"/>
+          <w:szCs w:val="22"/>
+        </w:rPr>
+        <w:t> </w:t>
+      </w:r>
+      <w:proofErr w:type="spellStart"/>
+      <w:r>
+        <w:rPr>
+          <w:rFonts w:asciiTheme="minorHAnsi" w:hAnsiTheme="minorHAnsi" w:cstheme="minorHAnsi"/>
+          <w:i/>
+          <w:iCs/>
+          <w:sz w:val="22"/>
+          <w:szCs w:val="22"/>
+        </w:rPr>
+        <w:t>emovere</w:t>
+      </w:r>
+      <w:proofErr w:type="spellEnd"/>
+      <w:r>
+        <w:rPr>
+          <w:rFonts w:asciiTheme="minorHAnsi" w:hAnsiTheme="minorHAnsi" w:cstheme="minorHAnsi"/>
+          <w:sz w:val="22"/>
+          <w:szCs w:val="22"/>
+        </w:rPr>
+        <w:t> « mettre en mouvement ») est une expérience </w:t>
+      </w:r>
+      <w:hyperlink r:id="rId9" w:tooltip="Psychophysiologie" w:history="1">
+        <w:r>
+          <w:rPr>
+            <w:rFonts w:asciiTheme="minorHAnsi" w:hAnsiTheme="minorHAnsi" w:cstheme="minorHAnsi"/>
+            <w:sz w:val="22"/>
+            <w:szCs w:val="22"/>
+          </w:rPr>
+          <w:t>psychophysiologique</w:t>
+        </w:r>
+      </w:hyperlink>
+      <w:r>
+        <w:rPr>
+          <w:rFonts w:asciiTheme="minorHAnsi" w:hAnsiTheme="minorHAnsi" w:cstheme="minorHAnsi"/>
+          <w:sz w:val="22"/>
+          <w:szCs w:val="22"/>
+        </w:rPr>
+        <w:t> complexe et intense (avec un début brutal et une durée relativement brève) de l'état d'esprit d'un individu </w:t>
+      </w:r>
+      <w:hyperlink r:id="rId10" w:tooltip="Homo sapiens" w:history="1">
+        <w:r>
+          <w:rPr>
+            <w:rFonts w:asciiTheme="minorHAnsi" w:hAnsiTheme="minorHAnsi" w:cstheme="minorHAnsi"/>
+            <w:sz w:val="22"/>
+            <w:szCs w:val="22"/>
+          </w:rPr>
+          <w:t>humain</w:t>
+        </w:r>
+      </w:hyperlink>
+      <w:r>
+        <w:rPr>
+          <w:rFonts w:asciiTheme="minorHAnsi" w:hAnsiTheme="minorHAnsi" w:cstheme="minorHAnsi"/>
+          <w:sz w:val="22"/>
+          <w:szCs w:val="22"/>
+        </w:rPr>
+        <w:t> ou </w:t>
+      </w:r>
+      <w:hyperlink r:id="rId11" w:tooltip="Animal" w:history="1">
+        <w:r>
+          <w:rPr>
+            <w:rFonts w:asciiTheme="minorHAnsi" w:hAnsiTheme="minorHAnsi" w:cstheme="minorHAnsi"/>
+            <w:sz w:val="22"/>
+            <w:szCs w:val="22"/>
+          </w:rPr>
+          <w:t>non-humain</w:t>
+        </w:r>
+      </w:hyperlink>
+      <w:hyperlink r:id="rId12" w:anchor="cite_note-1" w:history="1">
+        <w:r>
+          <w:rPr>
+            <w:rFonts w:asciiTheme="minorHAnsi" w:hAnsiTheme="minorHAnsi" w:cstheme="minorHAnsi"/>
+            <w:sz w:val="22"/>
+            <w:szCs w:val="22"/>
+            <w:vertAlign w:val="superscript"/>
+          </w:rPr>
+          <w:t>1</w:t>
+        </w:r>
+      </w:hyperlink>
+      <w:r>
+        <w:rPr>
+          <w:rFonts w:asciiTheme="minorHAnsi" w:hAnsiTheme="minorHAnsi" w:cstheme="minorHAnsi"/>
+          <w:sz w:val="22"/>
+          <w:szCs w:val="22"/>
+        </w:rPr>
+        <w:t> liée à un objet repérable lorsqu'il réagit aux influences </w:t>
+      </w:r>
+      <w:hyperlink r:id="rId13" w:tooltip="Biochimie" w:history="1">
+        <w:r>
+          <w:rPr>
+            <w:rFonts w:asciiTheme="minorHAnsi" w:hAnsiTheme="minorHAnsi" w:cstheme="minorHAnsi"/>
+            <w:sz w:val="22"/>
+            <w:szCs w:val="22"/>
+          </w:rPr>
+          <w:t>biochimiques</w:t>
+        </w:r>
+      </w:hyperlink>
+      <w:r>
+        <w:rPr>
+          <w:rFonts w:asciiTheme="minorHAnsi" w:hAnsiTheme="minorHAnsi" w:cstheme="minorHAnsi"/>
+          <w:sz w:val="22"/>
+          <w:szCs w:val="22"/>
+        </w:rPr>
+        <w:t> (interne) et </w:t>
+      </w:r>
+      <w:hyperlink r:id="rId14" w:tooltip="Environnement" w:history="1">
+        <w:r>
+          <w:rPr>
+            <w:rFonts w:asciiTheme="minorHAnsi" w:hAnsiTheme="minorHAnsi" w:cstheme="minorHAnsi"/>
+            <w:sz w:val="22"/>
+            <w:szCs w:val="22"/>
+          </w:rPr>
+          <w:t>environnementales</w:t>
+        </w:r>
+      </w:hyperlink>
+      <w:r>
+        <w:rPr>
+          <w:rFonts w:asciiTheme="minorHAnsi" w:hAnsiTheme="minorHAnsi" w:cstheme="minorHAnsi"/>
+          <w:sz w:val="22"/>
+          <w:szCs w:val="22"/>
+        </w:rPr>
+        <w:t> (externe). Chez les </w:t>
+      </w:r>
+      <w:hyperlink r:id="rId15" w:tooltip="Homo sapiens" w:history="1">
+        <w:r>
+          <w:rPr>
+            <w:rFonts w:asciiTheme="minorHAnsi" w:hAnsiTheme="minorHAnsi" w:cstheme="minorHAnsi"/>
+            <w:sz w:val="22"/>
+            <w:szCs w:val="22"/>
+          </w:rPr>
+          <w:t>humains</w:t>
+        </w:r>
+      </w:hyperlink>
+      <w:r>
+        <w:rPr>
+          <w:rFonts w:asciiTheme="minorHAnsi" w:hAnsiTheme="minorHAnsi" w:cstheme="minorHAnsi"/>
+          <w:sz w:val="22"/>
+          <w:szCs w:val="22"/>
+        </w:rPr>
+        <w:t>, l'émotion inclut fondamentalement « un </w:t>
+      </w:r>
+      <w:hyperlink r:id="rId16" w:tooltip="Excitation sexuelle" w:history="1">
+        <w:r>
+          <w:rPr>
+            <w:rFonts w:asciiTheme="minorHAnsi" w:hAnsiTheme="minorHAnsi" w:cstheme="minorHAnsi"/>
+            <w:sz w:val="22"/>
+            <w:szCs w:val="22"/>
+          </w:rPr>
+          <w:t>comportement physiologique</w:t>
+        </w:r>
+      </w:hyperlink>
+      <w:r>
+        <w:rPr>
+          <w:rFonts w:asciiTheme="minorHAnsi" w:hAnsiTheme="minorHAnsi" w:cstheme="minorHAnsi"/>
+          <w:sz w:val="22"/>
+          <w:szCs w:val="22"/>
+        </w:rPr>
+        <w:t>, des </w:t>
+      </w:r>
+      <w:hyperlink r:id="rId17" w:tooltip="Comportement" w:history="1">
+        <w:r>
+          <w:rPr>
+            <w:rFonts w:asciiTheme="minorHAnsi" w:hAnsiTheme="minorHAnsi" w:cstheme="minorHAnsi"/>
+            <w:sz w:val="22"/>
+            <w:szCs w:val="22"/>
+          </w:rPr>
+          <w:t>comportements</w:t>
+        </w:r>
+      </w:hyperlink>
+      <w:r>
+        <w:rPr>
+          <w:rFonts w:asciiTheme="minorHAnsi" w:hAnsiTheme="minorHAnsi" w:cstheme="minorHAnsi"/>
+          <w:sz w:val="22"/>
+          <w:szCs w:val="22"/>
+        </w:rPr>
+        <w:t> expressifs et une </w:t>
+      </w:r>
+      <w:hyperlink r:id="rId18" w:tooltip="Conscience" w:history="1">
+        <w:r>
+          <w:rPr>
+            <w:rFonts w:asciiTheme="minorHAnsi" w:hAnsiTheme="minorHAnsi" w:cstheme="minorHAnsi"/>
+            <w:sz w:val="22"/>
+            <w:szCs w:val="22"/>
+          </w:rPr>
+          <w:t>conscience</w:t>
+        </w:r>
+      </w:hyperlink>
+      <w:r>
+        <w:rPr>
+          <w:rFonts w:asciiTheme="minorHAnsi" w:hAnsiTheme="minorHAnsi" w:cstheme="minorHAnsi"/>
+          <w:sz w:val="22"/>
+          <w:szCs w:val="22"/>
+        </w:rPr>
+        <w:t> »</w:t>
+      </w:r>
+      <w:hyperlink r:id="rId19" w:anchor="cite_note-2" w:history="1">
+        <w:r>
+          <w:rPr>
+            <w:rFonts w:asciiTheme="minorHAnsi" w:hAnsiTheme="minorHAnsi" w:cstheme="minorHAnsi"/>
+            <w:sz w:val="22"/>
+            <w:szCs w:val="22"/>
+            <w:vertAlign w:val="superscript"/>
+          </w:rPr>
+          <w:t>2</w:t>
+        </w:r>
+      </w:hyperlink>
+      <w:r>
+        <w:rPr>
+          <w:rFonts w:asciiTheme="minorHAnsi" w:hAnsiTheme="minorHAnsi" w:cstheme="minorHAnsi"/>
+          <w:sz w:val="22"/>
+          <w:szCs w:val="22"/>
+        </w:rPr>
+        <w:t>. L'émotion est associée à l'</w:t>
+      </w:r>
+      <w:hyperlink r:id="rId20" w:tooltip="Humeur" w:history="1">
+        <w:r>
+          <w:rPr>
+            <w:rFonts w:asciiTheme="minorHAnsi" w:hAnsiTheme="minorHAnsi" w:cstheme="minorHAnsi"/>
+            <w:sz w:val="22"/>
+            <w:szCs w:val="22"/>
+          </w:rPr>
+          <w:t>humeur</w:t>
+        </w:r>
+      </w:hyperlink>
+      <w:r>
+        <w:rPr>
+          <w:rFonts w:asciiTheme="minorHAnsi" w:hAnsiTheme="minorHAnsi" w:cstheme="minorHAnsi"/>
+          <w:sz w:val="22"/>
+          <w:szCs w:val="22"/>
+        </w:rPr>
+        <w:t>, au </w:t>
+      </w:r>
+      <w:hyperlink r:id="rId21" w:tooltip="Tempérament (psychologie)" w:history="1">
+        <w:r>
+          <w:rPr>
+            <w:rFonts w:asciiTheme="minorHAnsi" w:hAnsiTheme="minorHAnsi" w:cstheme="minorHAnsi"/>
+            <w:sz w:val="22"/>
+            <w:szCs w:val="22"/>
+          </w:rPr>
+          <w:t>tempérament</w:t>
+        </w:r>
+      </w:hyperlink>
+      <w:r>
+        <w:rPr>
+          <w:rFonts w:asciiTheme="minorHAnsi" w:hAnsiTheme="minorHAnsi" w:cstheme="minorHAnsi"/>
+          <w:sz w:val="22"/>
+          <w:szCs w:val="22"/>
+        </w:rPr>
+        <w:t>, à la </w:t>
+      </w:r>
+      <w:hyperlink r:id="rId22" w:tooltip="Personnalité" w:history="1">
+        <w:r>
+          <w:rPr>
+            <w:rFonts w:asciiTheme="minorHAnsi" w:hAnsiTheme="minorHAnsi" w:cstheme="minorHAnsi"/>
+            <w:sz w:val="22"/>
+            <w:szCs w:val="22"/>
+          </w:rPr>
+          <w:t>personnalité</w:t>
+        </w:r>
+      </w:hyperlink>
+      <w:r>
+        <w:rPr>
+          <w:rFonts w:asciiTheme="minorHAnsi" w:hAnsiTheme="minorHAnsi" w:cstheme="minorHAnsi"/>
+          <w:sz w:val="22"/>
+          <w:szCs w:val="22"/>
+        </w:rPr>
+        <w:t xml:space="preserve"> </w:t>
+      </w:r>
+      <w:r>
+        <w:rPr>
+          <w:rFonts w:asciiTheme="minorHAnsi" w:hAnsiTheme="minorHAnsi" w:cstheme="minorHAnsi"/>
+          <w:sz w:val="22"/>
+          <w:szCs w:val="22"/>
+        </w:rPr>
+        <w:t>et à la </w:t>
+      </w:r>
+      <w:hyperlink r:id="rId23" w:tooltip="Disposition (sociologie)" w:history="1">
+        <w:r>
+          <w:rPr>
+            <w:rFonts w:asciiTheme="minorHAnsi" w:hAnsiTheme="minorHAnsi" w:cstheme="minorHAnsi"/>
+            <w:sz w:val="22"/>
+            <w:szCs w:val="22"/>
+          </w:rPr>
+          <w:t>disposition</w:t>
+        </w:r>
+      </w:hyperlink>
+      <w:r>
+        <w:rPr>
+          <w:rFonts w:asciiTheme="minorHAnsi" w:hAnsiTheme="minorHAnsi" w:cstheme="minorHAnsi"/>
+          <w:sz w:val="22"/>
+          <w:szCs w:val="22"/>
+        </w:rPr>
+        <w:t> et à la </w:t>
+      </w:r>
+      <w:hyperlink r:id="rId24" w:tooltip="Motivation" w:history="1">
+        <w:r>
+          <w:rPr>
+            <w:rFonts w:asciiTheme="minorHAnsi" w:hAnsiTheme="minorHAnsi" w:cstheme="minorHAnsi"/>
+            <w:sz w:val="22"/>
+            <w:szCs w:val="22"/>
+          </w:rPr>
+          <w:t>motivation</w:t>
+        </w:r>
+      </w:hyperlink>
+      <w:r>
+        <w:rPr>
+          <w:rFonts w:asciiTheme="minorHAnsi" w:hAnsiTheme="minorHAnsi" w:cstheme="minorHAnsi"/>
+          <w:sz w:val="22"/>
+          <w:szCs w:val="22"/>
+        </w:rPr>
+        <w:t>. Le mot « émotion » provient du mot </w:t>
+      </w:r>
+      <w:hyperlink r:id="rId25" w:tooltip="Français" w:history="1">
+        <w:r>
+          <w:rPr>
+            <w:rFonts w:asciiTheme="minorHAnsi" w:hAnsiTheme="minorHAnsi" w:cstheme="minorHAnsi"/>
+            <w:sz w:val="22"/>
+            <w:szCs w:val="22"/>
+          </w:rPr>
+          <w:t>français</w:t>
+        </w:r>
+      </w:hyperlink>
+      <w:r>
+        <w:rPr>
+          <w:rFonts w:asciiTheme="minorHAnsi" w:hAnsiTheme="minorHAnsi" w:cstheme="minorHAnsi"/>
+          <w:sz w:val="22"/>
+          <w:szCs w:val="22"/>
+        </w:rPr>
+        <w:t> « émouvoir ». Il est basé sur le latin </w:t>
+      </w:r>
+      <w:proofErr w:type="spellStart"/>
+      <w:r>
+        <w:rPr>
+          <w:rFonts w:asciiTheme="minorHAnsi" w:hAnsiTheme="minorHAnsi" w:cstheme="minorHAnsi"/>
+          <w:i/>
+          <w:iCs/>
+          <w:sz w:val="22"/>
+          <w:szCs w:val="22"/>
+        </w:rPr>
+        <w:t>emovere</w:t>
+      </w:r>
+      <w:proofErr w:type="spellEnd"/>
+      <w:r>
+        <w:rPr>
+          <w:rFonts w:asciiTheme="minorHAnsi" w:hAnsiTheme="minorHAnsi" w:cstheme="minorHAnsi"/>
+          <w:sz w:val="22"/>
+          <w:szCs w:val="22"/>
+        </w:rPr>
+        <w:t>, dont </w:t>
+      </w:r>
+      <w:r>
+        <w:rPr>
+          <w:rFonts w:asciiTheme="minorHAnsi" w:hAnsiTheme="minorHAnsi" w:cstheme="minorHAnsi"/>
+          <w:i/>
+          <w:iCs/>
+          <w:sz w:val="22"/>
+          <w:szCs w:val="22"/>
+        </w:rPr>
+        <w:t>e-</w:t>
+      </w:r>
+      <w:r>
+        <w:rPr>
+          <w:rFonts w:asciiTheme="minorHAnsi" w:hAnsiTheme="minorHAnsi" w:cstheme="minorHAnsi"/>
+          <w:sz w:val="22"/>
+          <w:szCs w:val="22"/>
+        </w:rPr>
+        <w:t> (variante de </w:t>
+      </w:r>
+      <w:r>
+        <w:rPr>
+          <w:rFonts w:asciiTheme="minorHAnsi" w:hAnsiTheme="minorHAnsi" w:cstheme="minorHAnsi"/>
+          <w:i/>
+          <w:iCs/>
+          <w:sz w:val="22"/>
+          <w:szCs w:val="22"/>
+        </w:rPr>
+        <w:t>ex</w:t>
+      </w:r>
+      <w:r>
+        <w:rPr>
+          <w:rFonts w:asciiTheme="minorHAnsi" w:hAnsiTheme="minorHAnsi" w:cstheme="minorHAnsi"/>
+          <w:sz w:val="22"/>
+          <w:szCs w:val="22"/>
+        </w:rPr>
+        <w:t>-) signifie « hors de » et </w:t>
+      </w:r>
+      <w:proofErr w:type="spellStart"/>
+      <w:r>
+        <w:rPr>
+          <w:rFonts w:asciiTheme="minorHAnsi" w:hAnsiTheme="minorHAnsi" w:cstheme="minorHAnsi"/>
+          <w:i/>
+          <w:iCs/>
+          <w:sz w:val="22"/>
+          <w:szCs w:val="22"/>
+        </w:rPr>
+        <w:t>movere</w:t>
+      </w:r>
+      <w:proofErr w:type="spellEnd"/>
+      <w:r>
+        <w:rPr>
+          <w:rFonts w:asciiTheme="minorHAnsi" w:hAnsiTheme="minorHAnsi" w:cstheme="minorHAnsi"/>
+          <w:sz w:val="22"/>
+          <w:szCs w:val="22"/>
+        </w:rPr>
+        <w:t> signifie « mouvement »</w:t>
+      </w:r>
+      <w:hyperlink r:id="rId26" w:anchor="cite_note-3" w:history="1">
+        <w:r>
+          <w:rPr>
+            <w:rFonts w:asciiTheme="minorHAnsi" w:hAnsiTheme="minorHAnsi" w:cstheme="minorHAnsi"/>
+            <w:sz w:val="22"/>
+            <w:szCs w:val="22"/>
+            <w:vertAlign w:val="superscript"/>
+          </w:rPr>
+          <w:t>3</w:t>
+        </w:r>
+      </w:hyperlink>
+      <w:r>
+        <w:rPr>
+          <w:rFonts w:asciiTheme="minorHAnsi" w:hAnsiTheme="minorHAnsi" w:cstheme="minorHAnsi"/>
+          <w:sz w:val="22"/>
+          <w:szCs w:val="22"/>
+        </w:rPr>
+        <w:t>. Le terme lié « motivation » est également dérivé du mot </w:t>
+      </w:r>
+      <w:proofErr w:type="spellStart"/>
+      <w:r>
+        <w:rPr>
+          <w:rFonts w:asciiTheme="minorHAnsi" w:hAnsiTheme="minorHAnsi" w:cstheme="minorHAnsi"/>
+          <w:i/>
+          <w:iCs/>
+          <w:sz w:val="22"/>
+          <w:szCs w:val="22"/>
+        </w:rPr>
+        <w:t>movere</w:t>
+      </w:r>
+      <w:proofErr w:type="spellEnd"/>
+      <w:r>
+        <w:rPr>
+          <w:rFonts w:asciiTheme="minorHAnsi" w:hAnsiTheme="minorHAnsi" w:cstheme="minorHAnsi"/>
+          <w:sz w:val="22"/>
+          <w:szCs w:val="22"/>
+        </w:rPr>
+        <w:t>.</w:t>
+      </w:r>
+    </w:p>
+    <w:p>
+      <w:pPr>
+        <w:shd w:val="clear" w:color="auto" w:fill="FFFFFF"/>
+        <w:spacing w:before="120" w:after="120" w:line="240" w:lineRule="auto"/>
+        <w:jc w:val="both"/>
+        <w:rPr>
+          <w:rFonts w:eastAsia="Times New Roman" w:cstheme="minorHAnsi"/>
+        </w:rPr>
+      </w:pPr>
+      <w:r>
+        <w:rPr>
+          <w:rFonts w:eastAsia="Times New Roman" w:cstheme="minorHAnsi"/>
+        </w:rPr>
+        <w:t>Une </w:t>
+      </w:r>
+      <w:hyperlink r:id="rId27" w:tooltip="Taxonomie" w:history="1">
+        <w:r>
+          <w:rPr>
+            <w:rFonts w:eastAsia="Times New Roman" w:cstheme="minorHAnsi"/>
+          </w:rPr>
+          <w:t>taxonomie</w:t>
+        </w:r>
+      </w:hyperlink>
+      <w:r>
+        <w:rPr>
+          <w:rFonts w:eastAsia="Times New Roman" w:cstheme="minorHAnsi"/>
+        </w:rPr>
+        <w:t> non-définitive des émotions existe. Certaines catégorisations incluent :</w:t>
+      </w:r>
+    </w:p>
+    <w:p>
+      <w:pPr>
+        <w:numPr>
+          <w:ilvl w:val="0"/>
+          <w:numId w:val="14"/>
+        </w:numPr>
+        <w:shd w:val="clear" w:color="auto" w:fill="FFFFFF"/>
+        <w:spacing w:before="100" w:beforeAutospacing="1" w:after="24" w:line="240" w:lineRule="auto"/>
+        <w:ind w:left="384"/>
+        <w:jc w:val="both"/>
+        <w:rPr>
+          <w:rFonts w:eastAsia="Times New Roman" w:cstheme="minorHAnsi"/>
+        </w:rPr>
+      </w:pPr>
+      <w:proofErr w:type="gramStart"/>
+      <w:r>
+        <w:rPr>
+          <w:rFonts w:eastAsia="Times New Roman" w:cstheme="minorHAnsi"/>
+        </w:rPr>
+        <w:t>émotions</w:t>
+      </w:r>
+      <w:proofErr w:type="gramEnd"/>
+      <w:r>
+        <w:rPr>
+          <w:rFonts w:eastAsia="Times New Roman" w:cstheme="minorHAnsi"/>
+        </w:rPr>
+        <w:t xml:space="preserve"> « cognitives » par opposition aux émotions « non cognitives » ;</w:t>
+      </w:r>
+    </w:p>
+    <w:p>
+      <w:pPr>
+        <w:numPr>
+          <w:ilvl w:val="0"/>
+          <w:numId w:val="14"/>
+        </w:numPr>
+        <w:shd w:val="clear" w:color="auto" w:fill="FFFFFF"/>
+        <w:spacing w:before="100" w:beforeAutospacing="1" w:after="24" w:line="240" w:lineRule="auto"/>
+        <w:ind w:left="384"/>
+        <w:jc w:val="both"/>
+        <w:rPr>
+          <w:rFonts w:eastAsia="Times New Roman" w:cstheme="minorHAnsi"/>
+        </w:rPr>
+      </w:pPr>
+      <w:r>
+        <w:rPr>
+          <w:rFonts w:eastAsia="Times New Roman" w:cstheme="minorHAnsi"/>
+        </w:rPr>
+        <w:t>émotions instinctives (des </w:t>
+      </w:r>
+      <w:hyperlink r:id="rId28" w:tooltip="Amygdale (cerveau)" w:history="1">
+        <w:r>
+          <w:rPr>
+            <w:rFonts w:eastAsia="Times New Roman" w:cstheme="minorHAnsi"/>
+          </w:rPr>
+          <w:t>amygdales</w:t>
+        </w:r>
+      </w:hyperlink>
+      <w:r>
+        <w:rPr>
+          <w:rFonts w:eastAsia="Times New Roman" w:cstheme="minorHAnsi"/>
+        </w:rPr>
+        <w:t>), par opposition aux émotions cognitives (du </w:t>
+      </w:r>
+      <w:hyperlink r:id="rId29" w:tooltip="Cortex préfrontal" w:history="1">
+        <w:r>
+          <w:rPr>
+            <w:rFonts w:eastAsia="Times New Roman" w:cstheme="minorHAnsi"/>
+          </w:rPr>
+          <w:t>cortex préfrontal</w:t>
+        </w:r>
+      </w:hyperlink>
+      <w:r>
+        <w:rPr>
+          <w:rFonts w:eastAsia="Times New Roman" w:cstheme="minorHAnsi"/>
+        </w:rPr>
+        <w:t>) ;</w:t>
+      </w:r>
+    </w:p>
+    <w:p>
+      <w:pPr>
+        <w:numPr>
+          <w:ilvl w:val="0"/>
+          <w:numId w:val="14"/>
+        </w:numPr>
+        <w:shd w:val="clear" w:color="auto" w:fill="FFFFFF"/>
+        <w:spacing w:before="100" w:beforeAutospacing="1" w:after="24" w:line="240" w:lineRule="auto"/>
+        <w:ind w:left="384"/>
+        <w:jc w:val="both"/>
+        <w:rPr>
+          <w:rFonts w:eastAsia="Times New Roman" w:cstheme="minorHAnsi"/>
+        </w:rPr>
+      </w:pPr>
+      <w:proofErr w:type="gramStart"/>
+      <w:r>
+        <w:rPr>
+          <w:rFonts w:eastAsia="Times New Roman" w:cstheme="minorHAnsi"/>
+        </w:rPr>
+        <w:t>émotions</w:t>
+      </w:r>
+      <w:proofErr w:type="gramEnd"/>
+      <w:r>
+        <w:rPr>
+          <w:rFonts w:eastAsia="Times New Roman" w:cstheme="minorHAnsi"/>
+        </w:rPr>
+        <w:t xml:space="preserve"> primaires (existant dans plusieurs espèces animales : rage, vigilance, extase, adoration, terreur, stupéfaction, chagrin et dégoût) et secondaires (états construits à partir des émotions primaires et d'une multiplicité de représentations additionnelles : représentations de situation, de soi, d'objet, d'autrui, de cause).</w:t>
+      </w:r>
+    </w:p>
+    <w:p>
+      <w:pPr>
+        <w:shd w:val="clear" w:color="auto" w:fill="FFFFFF"/>
+        <w:spacing w:before="120" w:after="120" w:line="240" w:lineRule="auto"/>
+        <w:jc w:val="both"/>
+        <w:rPr>
+          <w:rFonts w:eastAsia="Times New Roman" w:cstheme="minorHAnsi"/>
+        </w:rPr>
+      </w:pPr>
+      <w:r>
+        <w:rPr>
+          <w:rFonts w:eastAsia="Times New Roman" w:cstheme="minorHAnsi"/>
+        </w:rPr>
+        <w:lastRenderedPageBreak/>
+        <w:t>Il faut distinguer, entre l'émotion et les résultats d'émotions, principalement les expressions et les comportements émotionnels. Chaque individu agit (réagit) généralement d'une manière déterminée par son état émotionnel, sa réponse se situant généralement dans l'un des axes combattre - fuir - subir (pleurs, voire rire).</w:t>
+      </w:r>
+    </w:p>
+    <w:p>
+      <w:pPr>
+        <w:shd w:val="clear" w:color="auto" w:fill="FFFFFF"/>
+        <w:spacing w:before="120" w:after="120" w:line="240" w:lineRule="auto"/>
+        <w:jc w:val="both"/>
+        <w:rPr>
+          <w:rFonts w:eastAsia="Times New Roman" w:cstheme="minorHAnsi"/>
+        </w:rPr>
+      </w:pPr>
+      <w:r>
+        <w:rPr>
+          <w:rFonts w:eastAsia="Times New Roman" w:cstheme="minorHAnsi"/>
+          <w:b/>
+        </w:rPr>
+        <w:t>Humeur :</w:t>
+      </w:r>
+      <w:r>
+        <w:rPr>
+          <w:rFonts w:eastAsia="Times New Roman" w:cstheme="minorHAnsi"/>
+          <w:b/>
+        </w:rPr>
+        <w:t xml:space="preserve"> </w:t>
+      </w:r>
+      <w:r>
+        <w:rPr>
+          <w:rFonts w:eastAsia="Times New Roman" w:cstheme="minorHAnsi"/>
+        </w:rPr>
+        <w:t>L’</w:t>
+      </w:r>
+      <w:r>
+        <w:rPr>
+          <w:rFonts w:eastAsia="Times New Roman" w:cstheme="minorHAnsi"/>
+        </w:rPr>
+        <w:t>humeur est un état d'âme persistant. Elle diffère des émotions en ceci qu'elle est moins spécifique, moins intense et moins influencée par des événements récents, même si des émotions telles que la peur et la surprise sont des sentiments parfois sévères et pouvant durer des heures, voire des jours1.</w:t>
+      </w:r>
+    </w:p>
+    <w:p>
+      <w:pPr>
+        <w:shd w:val="clear" w:color="auto" w:fill="FFFFFF"/>
+        <w:spacing w:before="120" w:after="120" w:line="240" w:lineRule="auto"/>
+        <w:jc w:val="both"/>
+        <w:rPr>
+          <w:rFonts w:eastAsia="Times New Roman" w:cstheme="minorHAnsi"/>
+        </w:rPr>
+      </w:pPr>
+      <w:r>
+        <w:rPr>
+          <w:rFonts w:eastAsia="Times New Roman" w:cstheme="minorHAnsi"/>
+        </w:rPr>
+        <w:t>L'humeur peut avoir une connotation positive ou négative. Dans le langage courant on parle de « bonne » humeur ou de « mauvaise » humeur. L'humeur est une question de tempérament et de traits de caractère ; elle se manifeste donc à long terme. Les traits de personnalité tels que l'optimisme et le neuroticisme prédisposent à certains types d'humeurs. Les déstabilisations à long terme de l'humeur tels que la dépression et les troubles bipolaires ainsi que l'anxiété sont désignées comme des troubles de l'humeur.</w:t>
+      </w:r>
+    </w:p>
+    <w:p>
+      <w:pPr>
+        <w:shd w:val="clear" w:color="auto" w:fill="FFFFFF"/>
+        <w:spacing w:before="120" w:after="120" w:line="240" w:lineRule="auto"/>
+        <w:jc w:val="both"/>
+        <w:rPr>
+          <w:rFonts w:eastAsia="Times New Roman" w:cstheme="minorHAnsi"/>
+        </w:rPr>
+      </w:pPr>
+      <w:r>
+        <w:rPr>
+          <w:rFonts w:eastAsia="Times New Roman" w:cstheme="minorHAnsi"/>
+          <w:b/>
+        </w:rPr>
+        <w:t>Tempérament </w:t>
+      </w:r>
+      <w:r>
+        <w:rPr>
+          <w:rFonts w:eastAsia="Times New Roman" w:cstheme="minorHAnsi"/>
+        </w:rPr>
+        <w:t xml:space="preserve">: </w:t>
+      </w:r>
+      <w:r>
+        <w:rPr>
+          <w:rFonts w:eastAsia="Times New Roman" w:cstheme="minorHAnsi"/>
+        </w:rPr>
+        <w:t>En psychologie traditionnelle, le tempérament est une sorte de fondement de la personnalité, considéré souvent comme héréditaire. Au cours de l'histoire, des auteurs ont classifié les tempéraments humains en divers types caractéristiques.</w:t>
+      </w:r>
+    </w:p>
+    <w:p>
+      <w:pPr>
+        <w:shd w:val="clear" w:color="auto" w:fill="FFFFFF"/>
+        <w:spacing w:before="120" w:after="120" w:line="240" w:lineRule="auto"/>
+        <w:jc w:val="both"/>
+        <w:rPr>
+          <w:rFonts w:eastAsia="Times New Roman" w:cstheme="minorHAnsi"/>
+        </w:rPr>
+      </w:pPr>
+      <w:r>
+        <w:rPr>
+          <w:rFonts w:eastAsia="Times New Roman" w:cstheme="minorHAnsi"/>
+        </w:rPr>
+        <w:t xml:space="preserve">Depuis la seconde moitié du </w:t>
+      </w:r>
+      <w:proofErr w:type="spellStart"/>
+      <w:r>
+        <w:rPr>
+          <w:rFonts w:eastAsia="Times New Roman" w:cstheme="minorHAnsi"/>
+        </w:rPr>
+        <w:t>XXè</w:t>
+      </w:r>
+      <w:proofErr w:type="spellEnd"/>
+      <w:r>
+        <w:rPr>
+          <w:rFonts w:eastAsia="Times New Roman" w:cstheme="minorHAnsi"/>
+        </w:rPr>
+        <w:t xml:space="preserve"> siècle, la même notion est reprise (parfois sous le nom de tempérament, mais aussi de diathèse (médecine)) avec cette fois le plus souvent l'idée que la base est génétique, et pour indiquer une prédisposition à certains troubles mentaux. On peut comparer avec la prédisposition à "attraper" certaines maladies physiques.</w:t>
+      </w:r>
+    </w:p>
+    <w:p>
+      <w:pPr>
+        <w:shd w:val="clear" w:color="auto" w:fill="FFFFFF"/>
+        <w:spacing w:before="120" w:after="120" w:line="240" w:lineRule="auto"/>
+        <w:jc w:val="both"/>
+        <w:rPr>
+          <w:rFonts w:eastAsia="Times New Roman" w:cstheme="minorHAnsi"/>
+          <w:b/>
+        </w:rPr>
+      </w:pPr>
+      <w:r>
+        <w:rPr>
+          <w:rFonts w:eastAsia="Times New Roman" w:cstheme="minorHAnsi"/>
+          <w:b/>
+        </w:rPr>
+        <w:t>Test Utilisateur :</w:t>
+      </w:r>
+    </w:p>
+    <w:p>
+      <w:pPr>
+        <w:pStyle w:val="ListParagraph"/>
+        <w:numPr>
+          <w:ilvl w:val="0"/>
+          <w:numId w:val="13"/>
+        </w:numPr>
+        <w:shd w:val="clear" w:color="auto" w:fill="FFFFFF"/>
+        <w:spacing w:before="120" w:after="120" w:line="240" w:lineRule="auto"/>
+        <w:jc w:val="both"/>
+        <w:rPr>
+          <w:rFonts w:eastAsia="Times New Roman" w:cstheme="minorHAnsi"/>
+        </w:rPr>
+      </w:pPr>
+      <w:r>
+        <w:rPr>
+          <w:rFonts w:eastAsia="Times New Roman" w:cstheme="minorHAnsi"/>
+        </w:rPr>
+        <w:t>Isoler la réaction de la personne et de son tempérament, alors il est important de comparer une personne à elle-même.</w:t>
+      </w:r>
+    </w:p>
+    <w:p>
+      <w:pPr>
+        <w:pStyle w:val="ListParagraph"/>
+        <w:numPr>
+          <w:ilvl w:val="0"/>
+          <w:numId w:val="13"/>
+        </w:numPr>
+        <w:shd w:val="clear" w:color="auto" w:fill="FFFFFF"/>
+        <w:spacing w:before="120" w:after="120" w:line="240" w:lineRule="auto"/>
+        <w:jc w:val="both"/>
+        <w:rPr>
+          <w:rFonts w:eastAsia="Times New Roman" w:cstheme="minorHAnsi"/>
+        </w:rPr>
+      </w:pPr>
+      <w:r>
+        <w:rPr>
+          <w:rFonts w:eastAsia="Times New Roman" w:cstheme="minorHAnsi"/>
+        </w:rPr>
+        <w:t>C’est l’émotion que l’on veut mesurer, en réaction a une interaction. Identifier fonction de la temporalité. Identifier le moment précis de l’événement de l’émotion</w:t>
+      </w:r>
+    </w:p>
+    <w:p>
+      <w:pPr>
+        <w:pStyle w:val="ListParagraph"/>
+        <w:numPr>
+          <w:ilvl w:val="1"/>
+          <w:numId w:val="13"/>
+        </w:numPr>
+        <w:shd w:val="clear" w:color="auto" w:fill="FFFFFF"/>
+        <w:spacing w:before="120" w:after="120" w:line="240" w:lineRule="auto"/>
+        <w:jc w:val="both"/>
+        <w:rPr>
+          <w:rFonts w:eastAsia="Times New Roman" w:cstheme="minorHAnsi"/>
+        </w:rPr>
+      </w:pPr>
+      <w:r>
+        <w:rPr>
+          <w:rFonts w:eastAsia="Times New Roman" w:cstheme="minorHAnsi"/>
+        </w:rPr>
+        <w:t>Catégorisation discrète</w:t>
+      </w:r>
       <w:bookmarkStart w:id="0" w:name="_GoBack"/>
       <w:bookmarkEnd w:id="0"/>
     </w:p>
@@ -2275,13 +3331,21 @@
       <w:pPr>
         <w:pStyle w:val="ListParagraph"/>
         <w:numPr>
-          <w:ilvl w:val="0"/>
+          <w:ilvl w:val="1"/>
           <w:numId w:val="13"/>
         </w:numPr>
-        <w:jc w:val="both"/>
-      </w:pPr>
-      <w:r>
-        <w:t>Ce qu’il fait(actions)</w:t>
+        <w:shd w:val="clear" w:color="auto" w:fill="FFFFFF"/>
+        <w:spacing w:before="120" w:after="120" w:line="240" w:lineRule="auto"/>
+        <w:jc w:val="both"/>
+        <w:rPr>
+          <w:rFonts w:eastAsia="Times New Roman" w:cstheme="minorHAnsi"/>
+        </w:rPr>
+      </w:pPr>
+      <w:r>
+        <w:rPr>
+          <w:rFonts w:eastAsia="Times New Roman" w:cstheme="minorHAnsi"/>
+        </w:rPr>
+        <w:t>Catégorisation dimensionnelle.</w:t>
       </w:r>
     </w:p>
     <w:p>
@@ -2291,10 +3355,30 @@
           <w:ilvl w:val="0"/>
           <w:numId w:val="13"/>
         </w:numPr>
-        <w:jc w:val="both"/>
-      </w:pPr>
-      <w:r>
-        <w:t>Ce qu’il pense (processus mental)</w:t>
+        <w:shd w:val="clear" w:color="auto" w:fill="FFFFFF"/>
+        <w:spacing w:before="120" w:after="120" w:line="240" w:lineRule="auto"/>
+        <w:jc w:val="both"/>
+        <w:rPr>
+          <w:rFonts w:eastAsia="Times New Roman" w:cstheme="minorHAnsi"/>
+        </w:rPr>
+      </w:pPr>
+      <w:r>
+        <w:rPr>
+          <w:rFonts w:eastAsia="Times New Roman" w:cstheme="minorHAnsi"/>
+        </w:rPr>
+        <w:t xml:space="preserve">Biais de rétroaction : </w:t>
+      </w:r>
+      <w:r>
+        <w:rPr>
+          <w:rFonts w:eastAsia="Times New Roman" w:cstheme="minorHAnsi"/>
+        </w:rPr>
+        <w:t>(dernière</w:t>
+      </w:r>
+      <w:r>
+        <w:rPr>
+          <w:rFonts w:eastAsia="Times New Roman" w:cstheme="minorHAnsi"/>
+        </w:rPr>
+        <w:t xml:space="preserve"> émotion influence les autres)</w:t>
       </w:r>
     </w:p>
     <w:p>
@@ -2304,40 +3388,86 @@
           <w:ilvl w:val="0"/>
           <w:numId w:val="13"/>
         </w:numPr>
-        <w:jc w:val="both"/>
-      </w:pPr>
-      <w:r>
-        <w:t>Ce qu’il ressent (émotions)</w:t>
-      </w:r>
-    </w:p>
-    <w:p>
-      <w:pPr>
-        <w:jc w:val="both"/>
-      </w:pPr>
-      <w:r>
-        <w:t xml:space="preserve">Le dernier moment + le moment le plus fort détermine l’expérience. </w:t>
-      </w:r>
-    </w:p>
-    <w:p>
-      <w:pPr>
-        <w:jc w:val="both"/>
-      </w:pPr>
-      <w:r>
-        <w:t xml:space="preserve">Carte expérience client : Vise </w:t>
-      </w:r>
-      <w:r>
-        <w:t>à</w:t>
-      </w:r>
-      <w:r>
-        <w:t xml:space="preserve"> clairement communiquer l’expérience de l’utilisateur, soit rendre l’histoire visuelle accessible, attrayante et synthétique.</w:t>
-      </w:r>
-    </w:p>
-    <w:p>
-      <w:pPr>
-        <w:jc w:val="both"/>
-      </w:pPr>
-      <w:r>
-        <w:t>Une bonne carte d l’expérience sera :</w:t>
+        <w:shd w:val="clear" w:color="auto" w:fill="FFFFFF"/>
+        <w:spacing w:before="120" w:after="120" w:line="240" w:lineRule="auto"/>
+        <w:jc w:val="both"/>
+        <w:rPr>
+          <w:rFonts w:eastAsia="Times New Roman" w:cstheme="minorHAnsi"/>
+          <w:lang w:val="en-CA"/>
+        </w:rPr>
+      </w:pPr>
+      <w:proofErr w:type="spellStart"/>
+      <w:r>
+        <w:rPr>
+          <w:rFonts w:eastAsia="Times New Roman" w:cstheme="minorHAnsi"/>
+          <w:lang w:val="en-CA"/>
+        </w:rPr>
+        <w:t>Biais</w:t>
+      </w:r>
+      <w:proofErr w:type="spellEnd"/>
+      <w:r>
+        <w:rPr>
+          <w:rFonts w:eastAsia="Times New Roman" w:cstheme="minorHAnsi"/>
+          <w:lang w:val="en-CA"/>
+        </w:rPr>
+        <w:t xml:space="preserve"> de </w:t>
+      </w:r>
+      <w:proofErr w:type="spellStart"/>
+      <w:r>
+        <w:rPr>
+          <w:rFonts w:eastAsia="Times New Roman" w:cstheme="minorHAnsi"/>
+          <w:lang w:val="en-CA"/>
+        </w:rPr>
+        <w:t>désirabilité</w:t>
+      </w:r>
+      <w:proofErr w:type="spellEnd"/>
+      <w:r>
+        <w:rPr>
+          <w:rFonts w:eastAsia="Times New Roman" w:cstheme="minorHAnsi"/>
+          <w:lang w:val="en-CA"/>
+        </w:rPr>
+        <w:t xml:space="preserve"> social: </w:t>
+      </w:r>
+      <w:proofErr w:type="gramStart"/>
+      <w:r>
+        <w:rPr>
+          <w:rFonts w:eastAsia="Times New Roman" w:cstheme="minorHAnsi"/>
+          <w:lang w:val="en-CA"/>
+        </w:rPr>
+        <w:t>( we</w:t>
+      </w:r>
+      <w:proofErr w:type="gramEnd"/>
+      <w:r>
+        <w:rPr>
+          <w:rFonts w:eastAsia="Times New Roman" w:cstheme="minorHAnsi"/>
+          <w:lang w:val="en-CA"/>
+        </w:rPr>
+        <w:t xml:space="preserve"> want to please and</w:t>
+      </w:r>
+      <w:r>
+        <w:rPr>
+          <w:rFonts w:eastAsia="Times New Roman" w:cstheme="minorHAnsi"/>
+          <w:lang w:val="en-CA"/>
+        </w:rPr>
+        <w:t xml:space="preserve"> obey orders)</w:t>
+      </w:r>
+    </w:p>
+    <w:p>
+      <w:pPr>
+        <w:shd w:val="clear" w:color="auto" w:fill="FFFFFF"/>
+        <w:spacing w:before="120" w:after="120" w:line="240" w:lineRule="auto"/>
+        <w:jc w:val="both"/>
+        <w:rPr>
+          <w:rFonts w:eastAsia="Times New Roman" w:cstheme="minorHAnsi"/>
+          <w:b/>
+        </w:rPr>
+      </w:pPr>
+      <w:r>
+        <w:rPr>
+          <w:rFonts w:eastAsia="Times New Roman" w:cstheme="minorHAnsi"/>
+          <w:b/>
+        </w:rPr>
+        <w:t>Objectif Test Utilisateur: Comprendre ce qui a motivé un utilisateur</w:t>
       </w:r>
     </w:p>
     <w:p>
@@ -2347,10 +3477,18 @@
           <w:ilvl w:val="0"/>
           <w:numId w:val="13"/>
         </w:numPr>
-        <w:jc w:val="both"/>
-      </w:pPr>
-      <w:r>
-        <w:t>Simple à comprendre</w:t>
+        <w:shd w:val="clear" w:color="auto" w:fill="FFFFFF"/>
+        <w:spacing w:before="120" w:after="120" w:line="240" w:lineRule="auto"/>
+        <w:jc w:val="both"/>
+        <w:rPr>
+          <w:rFonts w:eastAsia="Times New Roman" w:cstheme="minorHAnsi"/>
+        </w:rPr>
+      </w:pPr>
+      <w:r>
+        <w:rPr>
+          <w:rFonts w:eastAsia="Times New Roman" w:cstheme="minorHAnsi"/>
+        </w:rPr>
+        <w:t>Les émotions</w:t>
       </w:r>
     </w:p>
     <w:p>
@@ -2360,10 +3498,18 @@
           <w:ilvl w:val="0"/>
           <w:numId w:val="13"/>
         </w:numPr>
-        <w:jc w:val="both"/>
-      </w:pPr>
-      <w:r>
-        <w:t>Un artéfact autonome</w:t>
+        <w:shd w:val="clear" w:color="auto" w:fill="FFFFFF"/>
+        <w:spacing w:before="120" w:after="120" w:line="240" w:lineRule="auto"/>
+        <w:jc w:val="both"/>
+        <w:rPr>
+          <w:rFonts w:eastAsia="Times New Roman" w:cstheme="minorHAnsi"/>
+        </w:rPr>
+      </w:pPr>
+      <w:r>
+        <w:rPr>
+          <w:rFonts w:eastAsia="Times New Roman" w:cstheme="minorHAnsi"/>
+        </w:rPr>
+        <w:t>Élément cognitif -&gt; attention</w:t>
       </w:r>
     </w:p>
     <w:p>
@@ -2373,11 +3519,55 @@
           <w:ilvl w:val="0"/>
           <w:numId w:val="13"/>
         </w:numPr>
-        <w:jc w:val="both"/>
-      </w:pPr>
-      <w:r>
-        <w:t>Partageable</w:t>
-      </w:r>
+        <w:shd w:val="clear" w:color="auto" w:fill="FFFFFF"/>
+        <w:spacing w:before="120" w:after="120" w:line="240" w:lineRule="auto"/>
+        <w:jc w:val="both"/>
+        <w:rPr>
+          <w:rFonts w:eastAsia="Times New Roman" w:cstheme="minorHAnsi"/>
+        </w:rPr>
+      </w:pPr>
+      <w:r>
+        <w:rPr>
+          <w:rFonts w:eastAsia="Times New Roman" w:cstheme="minorHAnsi"/>
+        </w:rPr>
+        <w:t>Comportements</w:t>
+      </w:r>
+    </w:p>
+    <w:p>
+      <w:pPr>
+        <w:shd w:val="clear" w:color="auto" w:fill="FFFFFF"/>
+        <w:spacing w:before="120" w:after="120" w:line="240" w:lineRule="auto"/>
+        <w:jc w:val="both"/>
+        <w:rPr>
+          <w:rFonts w:eastAsia="Times New Roman" w:cstheme="minorHAnsi"/>
+        </w:rPr>
+      </w:pPr>
+    </w:p>
+    <w:p>
+      <w:pPr>
+        <w:shd w:val="clear" w:color="auto" w:fill="FFFFFF"/>
+        <w:spacing w:before="120" w:after="120" w:line="240" w:lineRule="auto"/>
+        <w:jc w:val="both"/>
+        <w:rPr>
+          <w:rFonts w:eastAsia="Times New Roman" w:cstheme="minorHAnsi"/>
+        </w:rPr>
+      </w:pPr>
+      <w:r>
+        <w:rPr>
+          <w:rFonts w:eastAsia="Times New Roman" w:cstheme="minorHAnsi"/>
+        </w:rPr>
+        <w:br/>
+      </w:r>
+    </w:p>
+    <w:p>
+      <w:pPr>
+        <w:shd w:val="clear" w:color="auto" w:fill="FFFFFF"/>
+        <w:spacing w:before="120" w:after="120" w:line="240" w:lineRule="auto"/>
+        <w:jc w:val="both"/>
+        <w:rPr>
+          <w:rFonts w:eastAsia="Times New Roman" w:cstheme="minorHAnsi"/>
+        </w:rPr>
+      </w:pPr>
     </w:p>
     <w:p>
       <w:pPr>
@@ -2425,6 +3615,155 @@
 <file path=word/numbering.xml><?xml version="1.0" encoding="utf-8"?>
 <w:numbering xmlns:wpc="http://schemas.microsoft.com/office/word/2010/wordprocessingCanvas" xmlns:cx="http://schemas.microsoft.com/office/drawing/2014/chartex" xmlns:cx1="http://schemas.microsoft.com/office/drawing/2015/9/8/chartex" xmlns:cx2="http://schemas.microsoft.com/office/drawing/2015/10/21/chartex" xmlns:cx3="http://schemas.microsoft.com/office/drawing/2016/5/9/chartex" xmlns:cx4="http://schemas.microsoft.com/office/drawing/2016/5/10/chartex" xmlns:cx5="http://schemas.microsoft.com/office/drawing/2016/5/11/chartex" xmlns:cx6="http://schemas.microsoft.com/office/drawing/2016/5/12/chartex" xmlns:cx7="http://schemas.microsoft.com/office/drawing/2016/5/13/chartex" xmlns:cx8="http://schemas.microsoft.com/office/drawing/2016/5/14/chartex" xmlns:mc="http://schemas.openxmlformats.org/markup-compatibility/2006" xmlns:aink="http://schemas.microsoft.com/office/drawing/2016/ink" xmlns:am3d="http://schemas.microsoft.com/office/drawing/2017/model3d" xmlns:o="urn:schemas-microsoft-com:office:office" xmlns:r="http://schemas.openxmlformats.org/officeDocument/2006/relationships" xmlns:m="http://schemas.openxmlformats.org/officeDocument/2006/math" xmlns:v="urn:schemas-microsoft-com:vml" xmlns:wp14="http://schemas.microsoft.com/office/word/2010/wordprocessingDrawing" xmlns:wp="http://schemas.openxmlformats.org/drawingml/2006/wordprocessingDrawing" xmlns:w10="urn:schemas-microsoft-com:office:word" xmlns:w="http://schemas.openxmlformats.org/wordprocessingml/2006/main" xmlns:w14="http://schemas.microsoft.com/office/word/2010/wordml" xmlns:w15="http://schemas.microsoft.com/office/word/2012/wordml" xmlns:w16cid="http://schemas.microsoft.com/office/word/2016/wordml/cid" xmlns:w16se="http://schemas.microsoft.com/office/word/2015/wordml/symex" xmlns:wpg="http://schemas.microsoft.com/office/word/2010/wordprocessingGroup" xmlns:wpi="http://schemas.microsoft.com/office/word/2010/wordprocessingInk" xmlns:wne="http://schemas.microsoft.com/office/word/2006/wordml" xmlns:wps="http://schemas.microsoft.com/office/word/2010/wordprocessingShape" mc:Ignorable="w14 w15 w16se w16cid wp14">
   <w:abstractNum w:abstractNumId="0" w15:restartNumberingAfterBreak="0">
+    <w:nsid w:val="0E127A06"/>
+    <w:multiLevelType w:val="multilevel"/>
+    <w:tmpl w:val="FB5C7FFC"/>
+    <w:lvl w:ilvl="0">
+      <w:start w:val="1"/>
+      <w:numFmt w:val="bullet"/>
+      <w:lvlText w:val=""/>
+      <w:lvlJc w:val="left"/>
+      <w:pPr>
+        <w:tabs>
+          <w:tab w:val="num" w:pos="720"/>
+        </w:tabs>
+        <w:ind w:left="720" w:hanging="360"/>
+      </w:pPr>
+      <w:rPr>
+        <w:rFonts w:ascii="Symbol" w:hAnsi="Symbol" w:hint="default"/>
+        <w:sz w:val="20"/>
+      </w:rPr>
+    </w:lvl>
+    <w:lvl w:ilvl="1" w:tentative="1">
+      <w:start w:val="1"/>
+      <w:numFmt w:val="bullet"/>
+      <w:lvlText w:val="o"/>
+      <w:lvlJc w:val="left"/>
+      <w:pPr>
+        <w:tabs>
+          <w:tab w:val="num" w:pos="1440"/>
+        </w:tabs>
+        <w:ind w:left="1440" w:hanging="360"/>
+      </w:pPr>
+      <w:rPr>
+        <w:rFonts w:ascii="Courier New" w:hAnsi="Courier New" w:hint="default"/>
+        <w:sz w:val="20"/>
+      </w:rPr>
+    </w:lvl>
+    <w:lvl w:ilvl="2" w:tentative="1">
+      <w:start w:val="1"/>
+      <w:numFmt w:val="bullet"/>
+      <w:lvlText w:val=""/>
+      <w:lvlJc w:val="left"/>
+      <w:pPr>
+        <w:tabs>
+          <w:tab w:val="num" w:pos="2160"/>
+        </w:tabs>
+        <w:ind w:left="2160" w:hanging="360"/>
+      </w:pPr>
+      <w:rPr>
+        <w:rFonts w:ascii="Wingdings" w:hAnsi="Wingdings" w:hint="default"/>
+        <w:sz w:val="20"/>
+      </w:rPr>
+    </w:lvl>
+    <w:lvl w:ilvl="3" w:tentative="1">
+      <w:start w:val="1"/>
+      <w:numFmt w:val="bullet"/>
+      <w:lvlText w:val=""/>
+      <w:lvlJc w:val="left"/>
+      <w:pPr>
+        <w:tabs>
+          <w:tab w:val="num" w:pos="2880"/>
+        </w:tabs>
+        <w:ind w:left="2880" w:hanging="360"/>
+      </w:pPr>
+      <w:rPr>
+        <w:rFonts w:ascii="Wingdings" w:hAnsi="Wingdings" w:hint="default"/>
+        <w:sz w:val="20"/>
+      </w:rPr>
+    </w:lvl>
+    <w:lvl w:ilvl="4" w:tentative="1">
+      <w:start w:val="1"/>
+      <w:numFmt w:val="bullet"/>
+      <w:lvlText w:val=""/>
+      <w:lvlJc w:val="left"/>
+      <w:pPr>
+        <w:tabs>
+          <w:tab w:val="num" w:pos="3600"/>
+        </w:tabs>
+        <w:ind w:left="3600" w:hanging="360"/>
+      </w:pPr>
+      <w:rPr>
+        <w:rFonts w:ascii="Wingdings" w:hAnsi="Wingdings" w:hint="default"/>
+        <w:sz w:val="20"/>
+      </w:rPr>
+    </w:lvl>
+    <w:lvl w:ilvl="5" w:tentative="1">
+      <w:start w:val="1"/>
+      <w:numFmt w:val="bullet"/>
+      <w:lvlText w:val=""/>
+      <w:lvlJc w:val="left"/>
+      <w:pPr>
+        <w:tabs>
+          <w:tab w:val="num" w:pos="4320"/>
+        </w:tabs>
+        <w:ind w:left="4320" w:hanging="360"/>
+      </w:pPr>
+      <w:rPr>
+        <w:rFonts w:ascii="Wingdings" w:hAnsi="Wingdings" w:hint="default"/>
+        <w:sz w:val="20"/>
+      </w:rPr>
+    </w:lvl>
+    <w:lvl w:ilvl="6" w:tentative="1">
+      <w:start w:val="1"/>
+      <w:numFmt w:val="bullet"/>
+      <w:lvlText w:val=""/>
+      <w:lvlJc w:val="left"/>
+      <w:pPr>
+        <w:tabs>
+          <w:tab w:val="num" w:pos="5040"/>
+        </w:tabs>
+        <w:ind w:left="5040" w:hanging="360"/>
+      </w:pPr>
+      <w:rPr>
+        <w:rFonts w:ascii="Wingdings" w:hAnsi="Wingdings" w:hint="default"/>
+        <w:sz w:val="20"/>
+      </w:rPr>
+    </w:lvl>
+    <w:lvl w:ilvl="7" w:tentative="1">
+      <w:start w:val="1"/>
+      <w:numFmt w:val="bullet"/>
+      <w:lvlText w:val=""/>
+      <w:lvlJc w:val="left"/>
+      <w:pPr>
+        <w:tabs>
+          <w:tab w:val="num" w:pos="5760"/>
+        </w:tabs>
+        <w:ind w:left="5760" w:hanging="360"/>
+      </w:pPr>
+      <w:rPr>
+        <w:rFonts w:ascii="Wingdings" w:hAnsi="Wingdings" w:hint="default"/>
+        <w:sz w:val="20"/>
+      </w:rPr>
+    </w:lvl>
+    <w:lvl w:ilvl="8" w:tentative="1">
+      <w:start w:val="1"/>
+      <w:numFmt w:val="bullet"/>
+      <w:lvlText w:val=""/>
+      <w:lvlJc w:val="left"/>
+      <w:pPr>
+        <w:tabs>
+          <w:tab w:val="num" w:pos="6480"/>
+        </w:tabs>
+        <w:ind w:left="6480" w:hanging="360"/>
+      </w:pPr>
+      <w:rPr>
+        <w:rFonts w:ascii="Wingdings" w:hAnsi="Wingdings" w:hint="default"/>
+        <w:sz w:val="20"/>
+      </w:rPr>
+    </w:lvl>
+  </w:abstractNum>
+  <w:abstractNum w:abstractNumId="1" w15:restartNumberingAfterBreak="0">
     <w:nsid w:val="23B5163D"/>
     <w:multiLevelType w:val="hybridMultilevel"/>
     <w:tmpl w:val="A3B83F46"/>
@@ -2537,7 +3876,7 @@
       </w:rPr>
     </w:lvl>
   </w:abstractNum>
-  <w:abstractNum w:abstractNumId="1" w15:restartNumberingAfterBreak="0">
+  <w:abstractNum w:abstractNumId="2" w15:restartNumberingAfterBreak="0">
     <w:nsid w:val="242F6561"/>
     <w:multiLevelType w:val="hybridMultilevel"/>
     <w:tmpl w:val="108E6844"/>
@@ -2626,7 +3965,7 @@
       </w:pPr>
     </w:lvl>
   </w:abstractNum>
-  <w:abstractNum w:abstractNumId="2" w15:restartNumberingAfterBreak="0">
+  <w:abstractNum w:abstractNumId="3" w15:restartNumberingAfterBreak="0">
     <w:nsid w:val="2C6E4650"/>
     <w:multiLevelType w:val="hybridMultilevel"/>
     <w:tmpl w:val="551A2ABA"/>
@@ -2739,7 +4078,7 @@
       </w:rPr>
     </w:lvl>
   </w:abstractNum>
-  <w:abstractNum w:abstractNumId="3" w15:restartNumberingAfterBreak="0">
+  <w:abstractNum w:abstractNumId="4" w15:restartNumberingAfterBreak="0">
     <w:nsid w:val="3498568A"/>
     <w:multiLevelType w:val="hybridMultilevel"/>
     <w:tmpl w:val="7FF42620"/>
@@ -2825,7 +4164,7 @@
       </w:pPr>
     </w:lvl>
   </w:abstractNum>
-  <w:abstractNum w:abstractNumId="4" w15:restartNumberingAfterBreak="0">
+  <w:abstractNum w:abstractNumId="5" w15:restartNumberingAfterBreak="0">
     <w:nsid w:val="3D337EC5"/>
     <w:multiLevelType w:val="hybridMultilevel"/>
     <w:tmpl w:val="3E7ED746"/>
@@ -2911,7 +4250,7 @@
       </w:pPr>
     </w:lvl>
   </w:abstractNum>
-  <w:abstractNum w:abstractNumId="5" w15:restartNumberingAfterBreak="0">
+  <w:abstractNum w:abstractNumId="6" w15:restartNumberingAfterBreak="0">
     <w:nsid w:val="408152B0"/>
     <w:multiLevelType w:val="hybridMultilevel"/>
     <w:tmpl w:val="7848BFD8"/>
@@ -2926,7 +4265,7 @@
         <w:rFonts w:ascii="Calibri" w:eastAsiaTheme="minorEastAsia" w:hAnsi="Calibri" w:cs="Calibri" w:hint="default"/>
       </w:rPr>
     </w:lvl>
-    <w:lvl w:ilvl="1" w:tplc="0C0C0003" w:tentative="1">
+    <w:lvl w:ilvl="1" w:tplc="0C0C0003">
       <w:start w:val="1"/>
       <w:numFmt w:val="bullet"/>
       <w:lvlText w:val="o"/>
@@ -2938,7 +4277,7 @@
         <w:rFonts w:ascii="Courier New" w:hAnsi="Courier New" w:cs="Courier New" w:hint="default"/>
       </w:rPr>
     </w:lvl>
-    <w:lvl w:ilvl="2" w:tplc="0C0C0005" w:tentative="1">
+    <w:lvl w:ilvl="2" w:tplc="0C0C0005">
       <w:start w:val="1"/>
       <w:numFmt w:val="bullet"/>
       <w:lvlText w:val=""/>
@@ -3023,7 +4362,7 @@
       </w:rPr>
     </w:lvl>
   </w:abstractNum>
-  <w:abstractNum w:abstractNumId="6" w15:restartNumberingAfterBreak="0">
+  <w:abstractNum w:abstractNumId="7" w15:restartNumberingAfterBreak="0">
     <w:nsid w:val="432F3249"/>
     <w:multiLevelType w:val="hybridMultilevel"/>
     <w:tmpl w:val="D3FE64F6"/>
@@ -3136,7 +4475,7 @@
       </w:rPr>
     </w:lvl>
   </w:abstractNum>
-  <w:abstractNum w:abstractNumId="7" w15:restartNumberingAfterBreak="0">
+  <w:abstractNum w:abstractNumId="8" w15:restartNumberingAfterBreak="0">
     <w:nsid w:val="466C63BA"/>
     <w:multiLevelType w:val="hybridMultilevel"/>
     <w:tmpl w:val="45C88122"/>
@@ -3222,7 +4561,7 @@
       </w:pPr>
     </w:lvl>
   </w:abstractNum>
-  <w:abstractNum w:abstractNumId="8" w15:restartNumberingAfterBreak="0">
+  <w:abstractNum w:abstractNumId="9" w15:restartNumberingAfterBreak="0">
     <w:nsid w:val="5F2B4B8E"/>
     <w:multiLevelType w:val="hybridMultilevel"/>
     <w:tmpl w:val="82A68E14"/>
@@ -3335,7 +4674,7 @@
       </w:rPr>
     </w:lvl>
   </w:abstractNum>
-  <w:abstractNum w:abstractNumId="9" w15:restartNumberingAfterBreak="0">
+  <w:abstractNum w:abstractNumId="10" w15:restartNumberingAfterBreak="0">
     <w:nsid w:val="60C826ED"/>
     <w:multiLevelType w:val="hybridMultilevel"/>
     <w:tmpl w:val="30E8C12C"/>
@@ -3448,7 +4787,7 @@
       </w:rPr>
     </w:lvl>
   </w:abstractNum>
-  <w:abstractNum w:abstractNumId="10" w15:restartNumberingAfterBreak="0">
+  <w:abstractNum w:abstractNumId="11" w15:restartNumberingAfterBreak="0">
     <w:nsid w:val="730C6F64"/>
     <w:multiLevelType w:val="hybridMultilevel"/>
     <w:tmpl w:val="D706A89E"/>
@@ -3561,7 +4900,7 @@
       </w:rPr>
     </w:lvl>
   </w:abstractNum>
-  <w:abstractNum w:abstractNumId="11" w15:restartNumberingAfterBreak="0">
+  <w:abstractNum w:abstractNumId="12" w15:restartNumberingAfterBreak="0">
     <w:nsid w:val="738E4D72"/>
     <w:multiLevelType w:val="hybridMultilevel"/>
     <w:tmpl w:val="97503E2A"/>
@@ -3674,7 +5013,7 @@
       </w:rPr>
     </w:lvl>
   </w:abstractNum>
-  <w:abstractNum w:abstractNumId="12" w15:restartNumberingAfterBreak="0">
+  <w:abstractNum w:abstractNumId="13" w15:restartNumberingAfterBreak="0">
     <w:nsid w:val="75BD1552"/>
     <w:multiLevelType w:val="hybridMultilevel"/>
     <w:tmpl w:val="6032E89A"/>
@@ -3788,43 +5127,46 @@
     </w:lvl>
   </w:abstractNum>
   <w:num w:numId="1">
+    <w:abstractNumId w:val="2"/>
+  </w:num>
+  <w:num w:numId="2">
+    <w:abstractNumId w:val="7"/>
+  </w:num>
+  <w:num w:numId="3">
+    <w:abstractNumId w:val="4"/>
+  </w:num>
+  <w:num w:numId="4">
+    <w:abstractNumId w:val="5"/>
+  </w:num>
+  <w:num w:numId="5">
+    <w:abstractNumId w:val="9"/>
+  </w:num>
+  <w:num w:numId="6">
+    <w:abstractNumId w:val="11"/>
+  </w:num>
+  <w:num w:numId="7">
+    <w:abstractNumId w:val="10"/>
+  </w:num>
+  <w:num w:numId="8">
     <w:abstractNumId w:val="1"/>
   </w:num>
-  <w:num w:numId="2">
+  <w:num w:numId="9">
+    <w:abstractNumId w:val="13"/>
+  </w:num>
+  <w:num w:numId="10">
+    <w:abstractNumId w:val="3"/>
+  </w:num>
+  <w:num w:numId="11">
+    <w:abstractNumId w:val="12"/>
+  </w:num>
+  <w:num w:numId="12">
+    <w:abstractNumId w:val="8"/>
+  </w:num>
+  <w:num w:numId="13">
     <w:abstractNumId w:val="6"/>
   </w:num>
-  <w:num w:numId="3">
-    <w:abstractNumId w:val="3"/>
-  </w:num>
-  <w:num w:numId="4">
-    <w:abstractNumId w:val="4"/>
-  </w:num>
-  <w:num w:numId="5">
-    <w:abstractNumId w:val="8"/>
-  </w:num>
-  <w:num w:numId="6">
-    <w:abstractNumId w:val="10"/>
-  </w:num>
-  <w:num w:numId="7">
-    <w:abstractNumId w:val="9"/>
-  </w:num>
-  <w:num w:numId="8">
+  <w:num w:numId="14">
     <w:abstractNumId w:val="0"/>
-  </w:num>
-  <w:num w:numId="9">
-    <w:abstractNumId w:val="12"/>
-  </w:num>
-  <w:num w:numId="10">
-    <w:abstractNumId w:val="2"/>
-  </w:num>
-  <w:num w:numId="11">
-    <w:abstractNumId w:val="11"/>
-  </w:num>
-  <w:num w:numId="12">
-    <w:abstractNumId w:val="7"/>
-  </w:num>
-  <w:num w:numId="13">
-    <w:abstractNumId w:val="5"/>
   </w:num>
 </w:numbering>
 </file>
@@ -4344,6 +5686,39 @@
       <w:contextualSpacing/>
     </w:pPr>
   </w:style>
+  <w:style w:type="paragraph" w:styleId="NormalWeb">
+    <w:name w:val="Normal (Web)"/>
+    <w:basedOn w:val="Normal"/>
+    <w:uiPriority w:val="99"/>
+    <w:semiHidden/>
+    <w:unhideWhenUsed/>
+    <w:rsid w:val="00311293"/>
+    <w:pPr>
+      <w:spacing w:before="100" w:beforeAutospacing="1" w:after="100" w:afterAutospacing="1" w:line="240" w:lineRule="auto"/>
+    </w:pPr>
+    <w:rPr>
+      <w:rFonts w:ascii="Times New Roman" w:eastAsia="Times New Roman" w:hAnsi="Times New Roman" w:cs="Times New Roman"/>
+      <w:sz w:val="24"/>
+      <w:szCs w:val="24"/>
+    </w:rPr>
+  </w:style>
+  <w:style w:type="character" w:customStyle="1" w:styleId="romain">
+    <w:name w:val="romain"/>
+    <w:basedOn w:val="DefaultParagraphFont"/>
+    <w:rsid w:val="00311293"/>
+  </w:style>
+  <w:style w:type="character" w:styleId="Hyperlink">
+    <w:name w:val="Hyperlink"/>
+    <w:basedOn w:val="DefaultParagraphFont"/>
+    <w:uiPriority w:val="99"/>
+    <w:semiHidden/>
+    <w:unhideWhenUsed/>
+    <w:rsid w:val="00311293"/>
+    <w:rPr>
+      <w:color w:val="0000FF"/>
+      <w:u w:val="single"/>
+    </w:rPr>
+  </w:style>
 </w:styles>
 </file>
 

</xml_diff>

<commit_message>
ajout carte emotion dimnesionelle
</commit_message>
<xml_diff>
--- a/Tech3Lab/UX-TECH3LAB-Cours.docx
+++ b/Tech3Lab/UX-TECH3LAB-Cours.docx
@@ -1702,13 +1702,8 @@
       <w:pPr>
         <w:jc w:val="both"/>
       </w:pPr>
-      <w:proofErr w:type="gramStart"/>
-      <w:r>
-        <w:t>Le persona</w:t>
-      </w:r>
-      <w:proofErr w:type="gramEnd"/>
-      <w:r>
-        <w:t xml:space="preserve"> représente </w:t>
+      <w:r>
+        <w:t xml:space="preserve">Le persona représente </w:t>
       </w:r>
       <w:r>
         <w:rPr>
@@ -3023,19 +3018,11 @@
           <w:rFonts w:eastAsia="Times New Roman" w:cstheme="minorHAnsi"/>
         </w:rPr>
       </w:pPr>
-      <w:proofErr w:type="gramStart"/>
-      <w:r>
-        <w:rPr>
-          <w:rFonts w:eastAsia="Times New Roman" w:cstheme="minorHAnsi"/>
-        </w:rPr>
-        <w:t>émotions</w:t>
-      </w:r>
-      <w:proofErr w:type="gramEnd"/>
-      <w:r>
-        <w:rPr>
-          <w:rFonts w:eastAsia="Times New Roman" w:cstheme="minorHAnsi"/>
-        </w:rPr>
-        <w:t xml:space="preserve"> « cognitives » par opposition aux émotions « non cognitives » ;</w:t>
+      <w:r>
+        <w:rPr>
+          <w:rFonts w:eastAsia="Times New Roman" w:cstheme="minorHAnsi"/>
+        </w:rPr>
+        <w:t>émotions « cognitives » par opposition aux émotions « non cognitives » ;</w:t>
       </w:r>
     </w:p>
     <w:p>
@@ -3101,19 +3088,11 @@
           <w:rFonts w:eastAsia="Times New Roman" w:cstheme="minorHAnsi"/>
         </w:rPr>
       </w:pPr>
-      <w:proofErr w:type="gramStart"/>
-      <w:r>
-        <w:rPr>
-          <w:rFonts w:eastAsia="Times New Roman" w:cstheme="minorHAnsi"/>
-        </w:rPr>
-        <w:t>émotions</w:t>
-      </w:r>
-      <w:proofErr w:type="gramEnd"/>
-      <w:r>
-        <w:rPr>
-          <w:rFonts w:eastAsia="Times New Roman" w:cstheme="minorHAnsi"/>
-        </w:rPr>
-        <w:t xml:space="preserve"> primaires (existant dans plusieurs espèces animales : rage, vigilance, extase, adoration, terreur, stupéfaction, chagrin et dégoût) et secondaires (états construits à partir des émotions primaires et d'une multiplicité de représentations additionnelles : représentations de situation, de soi, d'objet, d'autrui, de cause).</w:t>
+      <w:r>
+        <w:rPr>
+          <w:rFonts w:eastAsia="Times New Roman" w:cstheme="minorHAnsi"/>
+        </w:rPr>
+        <w:t>émotions primaires (existant dans plusieurs espèces animales : rage, vigilance, extase, adoration, terreur, stupéfaction, chagrin et dégoût) et secondaires (états construits à partir des émotions primaires et d'une multiplicité de représentations additionnelles : représentations de situation, de soi, d'objet, d'autrui, de cause).</w:t>
       </w:r>
     </w:p>
     <w:p>
@@ -3324,6 +3303,82 @@
         </w:rPr>
         <w:t>Catégorisation discrète</w:t>
       </w:r>
+    </w:p>
+    <w:p>
+      <w:pPr>
+        <w:pStyle w:val="ListParagraph"/>
+        <w:numPr>
+          <w:ilvl w:val="1"/>
+          <w:numId w:val="13"/>
+        </w:numPr>
+        <w:shd w:val="clear" w:color="auto" w:fill="FFFFFF"/>
+        <w:spacing w:before="120" w:after="120" w:line="240" w:lineRule="auto"/>
+        <w:jc w:val="both"/>
+        <w:rPr>
+          <w:rFonts w:eastAsia="Times New Roman" w:cstheme="minorHAnsi"/>
+        </w:rPr>
+      </w:pPr>
+      <w:r>
+        <w:rPr>
+          <w:rFonts w:eastAsia="Times New Roman" w:cstheme="minorHAnsi"/>
+        </w:rPr>
+        <w:t>Catégorisation dimensionnelle.</w:t>
+      </w:r>
+    </w:p>
+    <w:p>
+      <w:pPr>
+        <w:pStyle w:val="ListParagraph"/>
+        <w:numPr>
+          <w:ilvl w:val="1"/>
+          <w:numId w:val="13"/>
+        </w:numPr>
+        <w:shd w:val="clear" w:color="auto" w:fill="FFFFFF"/>
+        <w:spacing w:before="120" w:after="120" w:line="240" w:lineRule="auto"/>
+        <w:jc w:val="both"/>
+        <w:rPr>
+          <w:rFonts w:eastAsia="Times New Roman" w:cstheme="minorHAnsi"/>
+        </w:rPr>
+      </w:pPr>
+      <w:r>
+        <w:rPr>
+          <w:noProof/>
+        </w:rPr>
+        <w:drawing>
+          <wp:inline distT="0" distB="0" distL="0" distR="0" wp14:anchorId="63A7017A" wp14:editId="6A3EE654">
+            <wp:extent cx="3121200" cy="1888393"/>
+            <wp:effectExtent l="0" t="0" r="3175" b="0"/>
+            <wp:docPr id="3" name="Picture 3"/>
+            <wp:cNvGraphicFramePr>
+              <a:graphicFrameLocks xmlns:a="http://schemas.openxmlformats.org/drawingml/2006/main" noChangeAspect="1"/>
+            </wp:cNvGraphicFramePr>
+            <a:graphic xmlns:a="http://schemas.openxmlformats.org/drawingml/2006/main">
+              <a:graphicData uri="http://schemas.openxmlformats.org/drawingml/2006/picture">
+                <pic:pic xmlns:pic="http://schemas.openxmlformats.org/drawingml/2006/picture">
+                  <pic:nvPicPr>
+                    <pic:cNvPr id="1" name=""/>
+                    <pic:cNvPicPr/>
+                  </pic:nvPicPr>
+                  <pic:blipFill>
+                    <a:blip r:embed="rId30"/>
+                    <a:stretch>
+                      <a:fillRect/>
+                    </a:stretch>
+                  </pic:blipFill>
+                  <pic:spPr>
+                    <a:xfrm>
+                      <a:off x="0" y="0"/>
+                      <a:ext cx="3129253" cy="1893265"/>
+                    </a:xfrm>
+                    <a:prstGeom prst="rect">
+                      <a:avLst/>
+                    </a:prstGeom>
+                  </pic:spPr>
+                </pic:pic>
+              </a:graphicData>
+            </a:graphic>
+          </wp:inline>
+        </w:drawing>
+      </w:r>
       <w:bookmarkStart w:id="0" w:name="_GoBack"/>
       <w:bookmarkEnd w:id="0"/>
     </w:p>
@@ -3331,7 +3386,7 @@
       <w:pPr>
         <w:pStyle w:val="ListParagraph"/>
         <w:numPr>
-          <w:ilvl w:val="1"/>
+          <w:ilvl w:val="0"/>
           <w:numId w:val="13"/>
         </w:numPr>
         <w:shd w:val="clear" w:color="auto" w:fill="FFFFFF"/>
@@ -3345,7 +3400,19 @@
         <w:rPr>
           <w:rFonts w:eastAsia="Times New Roman" w:cstheme="minorHAnsi"/>
         </w:rPr>
-        <w:t>Catégorisation dimensionnelle.</w:t>
+        <w:t xml:space="preserve">Biais de rétroaction : </w:t>
+      </w:r>
+      <w:r>
+        <w:rPr>
+          <w:rFonts w:eastAsia="Times New Roman" w:cstheme="minorHAnsi"/>
+        </w:rPr>
+        <w:t>(dernière</w:t>
+      </w:r>
+      <w:r>
+        <w:rPr>
+          <w:rFonts w:eastAsia="Times New Roman" w:cstheme="minorHAnsi"/>
+        </w:rPr>
+        <w:t xml:space="preserve"> émotion influence les autres)</w:t>
       </w:r>
     </w:p>
     <w:p>
@@ -3360,114 +3427,102 @@
         <w:jc w:val="both"/>
         <w:rPr>
           <w:rFonts w:eastAsia="Times New Roman" w:cstheme="minorHAnsi"/>
-        </w:rPr>
-      </w:pPr>
-      <w:r>
-        <w:rPr>
-          <w:rFonts w:eastAsia="Times New Roman" w:cstheme="minorHAnsi"/>
-        </w:rPr>
-        <w:t xml:space="preserve">Biais de rétroaction : </w:t>
-      </w:r>
-      <w:r>
-        <w:rPr>
-          <w:rFonts w:eastAsia="Times New Roman" w:cstheme="minorHAnsi"/>
-        </w:rPr>
-        <w:t>(dernière</w:t>
-      </w:r>
-      <w:r>
-        <w:rPr>
-          <w:rFonts w:eastAsia="Times New Roman" w:cstheme="minorHAnsi"/>
-        </w:rPr>
-        <w:t xml:space="preserve"> émotion influence les autres)</w:t>
-      </w:r>
-    </w:p>
-    <w:p>
-      <w:pPr>
-        <w:pStyle w:val="ListParagraph"/>
-        <w:numPr>
-          <w:ilvl w:val="0"/>
-          <w:numId w:val="13"/>
-        </w:numPr>
+          <w:lang w:val="en-CA"/>
+        </w:rPr>
+      </w:pPr>
+      <w:proofErr w:type="spellStart"/>
+      <w:r>
+        <w:rPr>
+          <w:rFonts w:eastAsia="Times New Roman" w:cstheme="minorHAnsi"/>
+          <w:lang w:val="en-CA"/>
+        </w:rPr>
+        <w:t>Biais</w:t>
+      </w:r>
+      <w:proofErr w:type="spellEnd"/>
+      <w:r>
+        <w:rPr>
+          <w:rFonts w:eastAsia="Times New Roman" w:cstheme="minorHAnsi"/>
+          <w:lang w:val="en-CA"/>
+        </w:rPr>
+        <w:t xml:space="preserve"> de </w:t>
+      </w:r>
+      <w:proofErr w:type="spellStart"/>
+      <w:r>
+        <w:rPr>
+          <w:rFonts w:eastAsia="Times New Roman" w:cstheme="minorHAnsi"/>
+          <w:lang w:val="en-CA"/>
+        </w:rPr>
+        <w:t>désirabilité</w:t>
+      </w:r>
+      <w:proofErr w:type="spellEnd"/>
+      <w:r>
+        <w:rPr>
+          <w:rFonts w:eastAsia="Times New Roman" w:cstheme="minorHAnsi"/>
+          <w:lang w:val="en-CA"/>
+        </w:rPr>
+        <w:t xml:space="preserve"> social: </w:t>
+      </w:r>
+      <w:proofErr w:type="gramStart"/>
+      <w:r>
+        <w:rPr>
+          <w:rFonts w:eastAsia="Times New Roman" w:cstheme="minorHAnsi"/>
+          <w:lang w:val="en-CA"/>
+        </w:rPr>
+        <w:t>( we</w:t>
+      </w:r>
+      <w:proofErr w:type="gramEnd"/>
+      <w:r>
+        <w:rPr>
+          <w:rFonts w:eastAsia="Times New Roman" w:cstheme="minorHAnsi"/>
+          <w:lang w:val="en-CA"/>
+        </w:rPr>
+        <w:t xml:space="preserve"> want to please and</w:t>
+      </w:r>
+      <w:r>
+        <w:rPr>
+          <w:rFonts w:eastAsia="Times New Roman" w:cstheme="minorHAnsi"/>
+          <w:lang w:val="en-CA"/>
+        </w:rPr>
+        <w:t xml:space="preserve"> obey orders)</w:t>
+      </w:r>
+    </w:p>
+    <w:p>
+      <w:pPr>
         <w:shd w:val="clear" w:color="auto" w:fill="FFFFFF"/>
         <w:spacing w:before="120" w:after="120" w:line="240" w:lineRule="auto"/>
         <w:jc w:val="both"/>
         <w:rPr>
           <w:rFonts w:eastAsia="Times New Roman" w:cstheme="minorHAnsi"/>
-          <w:lang w:val="en-CA"/>
-        </w:rPr>
-      </w:pPr>
-      <w:proofErr w:type="spellStart"/>
-      <w:r>
-        <w:rPr>
-          <w:rFonts w:eastAsia="Times New Roman" w:cstheme="minorHAnsi"/>
-          <w:lang w:val="en-CA"/>
-        </w:rPr>
-        <w:t>Biais</w:t>
-      </w:r>
-      <w:proofErr w:type="spellEnd"/>
-      <w:r>
-        <w:rPr>
-          <w:rFonts w:eastAsia="Times New Roman" w:cstheme="minorHAnsi"/>
-          <w:lang w:val="en-CA"/>
-        </w:rPr>
-        <w:t xml:space="preserve"> de </w:t>
-      </w:r>
-      <w:proofErr w:type="spellStart"/>
-      <w:r>
-        <w:rPr>
-          <w:rFonts w:eastAsia="Times New Roman" w:cstheme="minorHAnsi"/>
-          <w:lang w:val="en-CA"/>
-        </w:rPr>
-        <w:t>désirabilité</w:t>
-      </w:r>
-      <w:proofErr w:type="spellEnd"/>
-      <w:r>
-        <w:rPr>
-          <w:rFonts w:eastAsia="Times New Roman" w:cstheme="minorHAnsi"/>
-          <w:lang w:val="en-CA"/>
-        </w:rPr>
-        <w:t xml:space="preserve"> social: </w:t>
-      </w:r>
-      <w:proofErr w:type="gramStart"/>
-      <w:r>
-        <w:rPr>
-          <w:rFonts w:eastAsia="Times New Roman" w:cstheme="minorHAnsi"/>
-          <w:lang w:val="en-CA"/>
-        </w:rPr>
-        <w:t>( we</w:t>
-      </w:r>
-      <w:proofErr w:type="gramEnd"/>
-      <w:r>
-        <w:rPr>
-          <w:rFonts w:eastAsia="Times New Roman" w:cstheme="minorHAnsi"/>
-          <w:lang w:val="en-CA"/>
-        </w:rPr>
-        <w:t xml:space="preserve"> want to please and</w:t>
-      </w:r>
-      <w:r>
-        <w:rPr>
-          <w:rFonts w:eastAsia="Times New Roman" w:cstheme="minorHAnsi"/>
-          <w:lang w:val="en-CA"/>
-        </w:rPr>
-        <w:t xml:space="preserve"> obey orders)</w:t>
-      </w:r>
-    </w:p>
-    <w:p>
-      <w:pPr>
+          <w:b/>
+        </w:rPr>
+      </w:pPr>
+      <w:r>
+        <w:rPr>
+          <w:rFonts w:eastAsia="Times New Roman" w:cstheme="minorHAnsi"/>
+          <w:b/>
+        </w:rPr>
+        <w:t>Objectif Test Utilisateur: Comprendre ce qui a motivé un utilisateur</w:t>
+      </w:r>
+    </w:p>
+    <w:p>
+      <w:pPr>
+        <w:pStyle w:val="ListParagraph"/>
+        <w:numPr>
+          <w:ilvl w:val="0"/>
+          <w:numId w:val="13"/>
+        </w:numPr>
         <w:shd w:val="clear" w:color="auto" w:fill="FFFFFF"/>
         <w:spacing w:before="120" w:after="120" w:line="240" w:lineRule="auto"/>
         <w:jc w:val="both"/>
         <w:rPr>
           <w:rFonts w:eastAsia="Times New Roman" w:cstheme="minorHAnsi"/>
-          <w:b/>
-        </w:rPr>
-      </w:pPr>
-      <w:r>
-        <w:rPr>
-          <w:rFonts w:eastAsia="Times New Roman" w:cstheme="minorHAnsi"/>
-          <w:b/>
-        </w:rPr>
-        <w:t>Objectif Test Utilisateur: Comprendre ce qui a motivé un utilisateur</w:t>
+        </w:rPr>
+      </w:pPr>
+      <w:r>
+        <w:rPr>
+          <w:rFonts w:eastAsia="Times New Roman" w:cstheme="minorHAnsi"/>
+        </w:rPr>
+        <w:t>Les émotions</w:t>
       </w:r>
     </w:p>
     <w:p>
@@ -3488,7 +3543,7 @@
         <w:rPr>
           <w:rFonts w:eastAsia="Times New Roman" w:cstheme="minorHAnsi"/>
         </w:rPr>
-        <w:t>Les émotions</w:t>
+        <w:t>Élément cognitif -&gt; attention</w:t>
       </w:r>
     </w:p>
     <w:p>
@@ -3509,27 +3564,7 @@
         <w:rPr>
           <w:rFonts w:eastAsia="Times New Roman" w:cstheme="minorHAnsi"/>
         </w:rPr>
-        <w:t>Élément cognitif -&gt; attention</w:t>
-      </w:r>
-    </w:p>
-    <w:p>
-      <w:pPr>
-        <w:pStyle w:val="ListParagraph"/>
-        <w:numPr>
-          <w:ilvl w:val="0"/>
-          <w:numId w:val="13"/>
-        </w:numPr>
-        <w:shd w:val="clear" w:color="auto" w:fill="FFFFFF"/>
-        <w:spacing w:before="120" w:after="120" w:line="240" w:lineRule="auto"/>
-        <w:jc w:val="both"/>
-        <w:rPr>
-          <w:rFonts w:eastAsia="Times New Roman" w:cstheme="minorHAnsi"/>
-        </w:rPr>
-      </w:pPr>
-      <w:r>
-        <w:rPr>
-          <w:rFonts w:eastAsia="Times New Roman" w:cstheme="minorHAnsi"/>
-        </w:rPr>
+        <w:lastRenderedPageBreak/>
         <w:t>Comportements</w:t>
       </w:r>
     </w:p>

</xml_diff>

<commit_message>
On est rendu aux exos du module 2 yassss
</commit_message>
<xml_diff>
--- a/Tech3Lab/UX-TECH3LAB-Cours.docx
+++ b/Tech3Lab/UX-TECH3LAB-Cours.docx
@@ -3379,194 +3379,365 @@
           </wp:inline>
         </w:drawing>
       </w:r>
+    </w:p>
+    <w:p>
+      <w:pPr>
+        <w:pStyle w:val="ListParagraph"/>
+        <w:numPr>
+          <w:ilvl w:val="0"/>
+          <w:numId w:val="13"/>
+        </w:numPr>
+        <w:shd w:val="clear" w:color="auto" w:fill="FFFFFF"/>
+        <w:spacing w:before="120" w:after="120" w:line="240" w:lineRule="auto"/>
+        <w:jc w:val="both"/>
+        <w:rPr>
+          <w:rFonts w:eastAsia="Times New Roman" w:cstheme="minorHAnsi"/>
+        </w:rPr>
+      </w:pPr>
+      <w:r>
+        <w:rPr>
+          <w:rFonts w:eastAsia="Times New Roman" w:cstheme="minorHAnsi"/>
+        </w:rPr>
+        <w:t xml:space="preserve">Biais de rétroaction : </w:t>
+      </w:r>
+      <w:r>
+        <w:rPr>
+          <w:rFonts w:eastAsia="Times New Roman" w:cstheme="minorHAnsi"/>
+        </w:rPr>
+        <w:t>(dernière</w:t>
+      </w:r>
+      <w:r>
+        <w:rPr>
+          <w:rFonts w:eastAsia="Times New Roman" w:cstheme="minorHAnsi"/>
+        </w:rPr>
+        <w:t xml:space="preserve"> émotion influence les autres)</w:t>
+      </w:r>
+    </w:p>
+    <w:p>
+      <w:pPr>
+        <w:pStyle w:val="ListParagraph"/>
+        <w:numPr>
+          <w:ilvl w:val="0"/>
+          <w:numId w:val="13"/>
+        </w:numPr>
+        <w:shd w:val="clear" w:color="auto" w:fill="FFFFFF"/>
+        <w:spacing w:before="120" w:after="120" w:line="240" w:lineRule="auto"/>
+        <w:jc w:val="both"/>
+        <w:rPr>
+          <w:rFonts w:eastAsia="Times New Roman" w:cstheme="minorHAnsi"/>
+          <w:lang w:val="en-CA"/>
+        </w:rPr>
+      </w:pPr>
+      <w:proofErr w:type="spellStart"/>
+      <w:r>
+        <w:rPr>
+          <w:rFonts w:eastAsia="Times New Roman" w:cstheme="minorHAnsi"/>
+          <w:lang w:val="en-CA"/>
+        </w:rPr>
+        <w:t>Biais</w:t>
+      </w:r>
+      <w:proofErr w:type="spellEnd"/>
+      <w:r>
+        <w:rPr>
+          <w:rFonts w:eastAsia="Times New Roman" w:cstheme="minorHAnsi"/>
+          <w:lang w:val="en-CA"/>
+        </w:rPr>
+        <w:t xml:space="preserve"> de </w:t>
+      </w:r>
+      <w:proofErr w:type="spellStart"/>
+      <w:r>
+        <w:rPr>
+          <w:rFonts w:eastAsia="Times New Roman" w:cstheme="minorHAnsi"/>
+          <w:lang w:val="en-CA"/>
+        </w:rPr>
+        <w:t>désirabilité</w:t>
+      </w:r>
+      <w:proofErr w:type="spellEnd"/>
+      <w:r>
+        <w:rPr>
+          <w:rFonts w:eastAsia="Times New Roman" w:cstheme="minorHAnsi"/>
+          <w:lang w:val="en-CA"/>
+        </w:rPr>
+        <w:t xml:space="preserve"> social: </w:t>
+      </w:r>
+      <w:proofErr w:type="gramStart"/>
+      <w:r>
+        <w:rPr>
+          <w:rFonts w:eastAsia="Times New Roman" w:cstheme="minorHAnsi"/>
+          <w:lang w:val="en-CA"/>
+        </w:rPr>
+        <w:t>( we</w:t>
+      </w:r>
+      <w:proofErr w:type="gramEnd"/>
+      <w:r>
+        <w:rPr>
+          <w:rFonts w:eastAsia="Times New Roman" w:cstheme="minorHAnsi"/>
+          <w:lang w:val="en-CA"/>
+        </w:rPr>
+        <w:t xml:space="preserve"> want to please and</w:t>
+      </w:r>
+      <w:r>
+        <w:rPr>
+          <w:rFonts w:eastAsia="Times New Roman" w:cstheme="minorHAnsi"/>
+          <w:lang w:val="en-CA"/>
+        </w:rPr>
+        <w:t xml:space="preserve"> obey orders)</w:t>
+      </w:r>
+    </w:p>
+    <w:p>
+      <w:pPr>
+        <w:shd w:val="clear" w:color="auto" w:fill="FFFFFF"/>
+        <w:spacing w:before="120" w:after="120" w:line="240" w:lineRule="auto"/>
+        <w:jc w:val="both"/>
+        <w:rPr>
+          <w:rFonts w:eastAsia="Times New Roman" w:cstheme="minorHAnsi"/>
+          <w:b/>
+        </w:rPr>
+      </w:pPr>
+      <w:r>
+        <w:rPr>
+          <w:rFonts w:eastAsia="Times New Roman" w:cstheme="minorHAnsi"/>
+          <w:b/>
+        </w:rPr>
+        <w:t>Objectif Test Utilisateur: Comprendre ce qui a motivé un utilisateur</w:t>
+      </w:r>
+    </w:p>
+    <w:p>
+      <w:pPr>
+        <w:pStyle w:val="ListParagraph"/>
+        <w:numPr>
+          <w:ilvl w:val="0"/>
+          <w:numId w:val="13"/>
+        </w:numPr>
+        <w:shd w:val="clear" w:color="auto" w:fill="FFFFFF"/>
+        <w:spacing w:before="120" w:after="120" w:line="240" w:lineRule="auto"/>
+        <w:jc w:val="both"/>
+        <w:rPr>
+          <w:rFonts w:eastAsia="Times New Roman" w:cstheme="minorHAnsi"/>
+        </w:rPr>
+      </w:pPr>
+      <w:r>
+        <w:rPr>
+          <w:rFonts w:eastAsia="Times New Roman" w:cstheme="minorHAnsi"/>
+        </w:rPr>
+        <w:t>Les émotions</w:t>
+      </w:r>
+    </w:p>
+    <w:p>
+      <w:pPr>
+        <w:pStyle w:val="ListParagraph"/>
+        <w:numPr>
+          <w:ilvl w:val="0"/>
+          <w:numId w:val="13"/>
+        </w:numPr>
+        <w:shd w:val="clear" w:color="auto" w:fill="FFFFFF"/>
+        <w:spacing w:before="120" w:after="120" w:line="240" w:lineRule="auto"/>
+        <w:jc w:val="both"/>
+        <w:rPr>
+          <w:rFonts w:eastAsia="Times New Roman" w:cstheme="minorHAnsi"/>
+        </w:rPr>
+      </w:pPr>
+      <w:r>
+        <w:rPr>
+          <w:rFonts w:eastAsia="Times New Roman" w:cstheme="minorHAnsi"/>
+        </w:rPr>
+        <w:t>Élément cognitif -&gt; attention</w:t>
+      </w:r>
+    </w:p>
+    <w:p>
+      <w:pPr>
+        <w:pStyle w:val="ListParagraph"/>
+        <w:numPr>
+          <w:ilvl w:val="0"/>
+          <w:numId w:val="13"/>
+        </w:numPr>
+        <w:shd w:val="clear" w:color="auto" w:fill="FFFFFF"/>
+        <w:spacing w:before="120" w:after="120" w:line="240" w:lineRule="auto"/>
+        <w:jc w:val="both"/>
+        <w:rPr>
+          <w:rFonts w:eastAsia="Times New Roman" w:cstheme="minorHAnsi"/>
+        </w:rPr>
+      </w:pPr>
+      <w:r>
+        <w:rPr>
+          <w:rFonts w:eastAsia="Times New Roman" w:cstheme="minorHAnsi"/>
+        </w:rPr>
+        <w:lastRenderedPageBreak/>
+        <w:t>Comportements</w:t>
+      </w:r>
+    </w:p>
+    <w:p>
+      <w:pPr>
+        <w:shd w:val="clear" w:color="auto" w:fill="FFFFFF"/>
+        <w:spacing w:before="120" w:after="120" w:line="240" w:lineRule="auto"/>
+        <w:jc w:val="both"/>
+        <w:rPr>
+          <w:rFonts w:eastAsia="Times New Roman" w:cstheme="minorHAnsi"/>
+        </w:rPr>
+      </w:pPr>
+      <w:r>
+        <w:rPr>
+          <w:rFonts w:eastAsia="Times New Roman" w:cstheme="minorHAnsi"/>
+        </w:rPr>
+        <w:t xml:space="preserve">L’échelle S.A.M : Self </w:t>
+      </w:r>
+      <w:proofErr w:type="spellStart"/>
+      <w:r>
+        <w:rPr>
+          <w:rFonts w:eastAsia="Times New Roman" w:cstheme="minorHAnsi"/>
+        </w:rPr>
+        <w:t>Assessmnet</w:t>
+      </w:r>
+      <w:proofErr w:type="spellEnd"/>
+      <w:r>
+        <w:rPr>
+          <w:rFonts w:eastAsia="Times New Roman" w:cstheme="minorHAnsi"/>
+        </w:rPr>
+        <w:t xml:space="preserve"> </w:t>
+      </w:r>
+      <w:proofErr w:type="spellStart"/>
+      <w:r>
+        <w:rPr>
+          <w:rFonts w:eastAsia="Times New Roman" w:cstheme="minorHAnsi"/>
+        </w:rPr>
+        <w:t>Manikin</w:t>
+      </w:r>
+      <w:proofErr w:type="spellEnd"/>
+      <w:r>
+        <w:rPr>
+          <w:rFonts w:eastAsia="Times New Roman" w:cstheme="minorHAnsi"/>
+        </w:rPr>
+        <w:t>:</w:t>
+      </w:r>
+      <w:r>
+        <w:rPr>
+          <w:rFonts w:eastAsia="Times New Roman" w:cstheme="minorHAnsi"/>
+        </w:rPr>
+        <w:t xml:space="preserve"> </w:t>
+      </w:r>
+      <w:r>
+        <w:rPr>
+          <w:rFonts w:eastAsia="Times New Roman" w:cstheme="minorHAnsi"/>
+        </w:rPr>
+        <w:t>Valence, Activation, Contrôle</w:t>
+      </w:r>
+    </w:p>
+    <w:p>
+      <w:pPr>
+        <w:shd w:val="clear" w:color="auto" w:fill="FFFFFF"/>
+        <w:spacing w:before="120" w:after="120" w:line="240" w:lineRule="auto"/>
+        <w:jc w:val="both"/>
+        <w:rPr>
+          <w:rFonts w:eastAsia="Times New Roman" w:cstheme="minorHAnsi"/>
+        </w:rPr>
+      </w:pPr>
+      <w:r>
+        <w:rPr>
+          <w:noProof/>
+        </w:rPr>
+        <w:drawing>
+          <wp:inline distT="0" distB="0" distL="0" distR="0">
+            <wp:extent cx="4006075" cy="2580296"/>
+            <wp:effectExtent l="0" t="0" r="0" b="0"/>
+            <wp:docPr id="5" name="Picture 5" descr="The Self-Assessment Manikin (SAM) Measure Scales (valence, arousal, and dominance; pole labels added)"/>
+            <wp:cNvGraphicFramePr>
+              <a:graphicFrameLocks xmlns:a="http://schemas.openxmlformats.org/drawingml/2006/main" noChangeAspect="1"/>
+            </wp:cNvGraphicFramePr>
+            <a:graphic xmlns:a="http://schemas.openxmlformats.org/drawingml/2006/main">
+              <a:graphicData uri="http://schemas.openxmlformats.org/drawingml/2006/picture">
+                <pic:pic xmlns:pic="http://schemas.openxmlformats.org/drawingml/2006/picture">
+                  <pic:nvPicPr>
+                    <pic:cNvPr id="0" name="Picture 1" descr="The Self-Assessment Manikin (SAM) Measure Scales (valence, arousal, and dominance; pole labels added)"/>
+                    <pic:cNvPicPr>
+                      <a:picLocks noChangeAspect="1" noChangeArrowheads="1"/>
+                    </pic:cNvPicPr>
+                  </pic:nvPicPr>
+                  <pic:blipFill>
+                    <a:blip r:embed="rId31">
+                      <a:extLst>
+                        <a:ext uri="{28A0092B-C50C-407E-A947-70E740481C1C}">
+                          <a14:useLocalDpi xmlns:a14="http://schemas.microsoft.com/office/drawing/2010/main" val="0"/>
+                        </a:ext>
+                      </a:extLst>
+                    </a:blip>
+                    <a:srcRect/>
+                    <a:stretch>
+                      <a:fillRect/>
+                    </a:stretch>
+                  </pic:blipFill>
+                  <pic:spPr bwMode="auto">
+                    <a:xfrm>
+                      <a:off x="0" y="0"/>
+                      <a:ext cx="4011009" cy="2583474"/>
+                    </a:xfrm>
+                    <a:prstGeom prst="rect">
+                      <a:avLst/>
+                    </a:prstGeom>
+                    <a:noFill/>
+                    <a:ln>
+                      <a:noFill/>
+                    </a:ln>
+                  </pic:spPr>
+                </pic:pic>
+              </a:graphicData>
+            </a:graphic>
+          </wp:inline>
+        </w:drawing>
+      </w:r>
+    </w:p>
+    <w:p>
+      <w:pPr>
+        <w:shd w:val="clear" w:color="auto" w:fill="FFFFFF"/>
+        <w:spacing w:before="120" w:after="120" w:line="240" w:lineRule="auto"/>
+        <w:jc w:val="both"/>
+        <w:rPr>
+          <w:rFonts w:eastAsia="Times New Roman" w:cstheme="minorHAnsi"/>
+        </w:rPr>
+      </w:pPr>
+      <w:r>
+        <w:rPr>
+          <w:rFonts w:eastAsia="Times New Roman" w:cstheme="minorHAnsi"/>
+        </w:rPr>
+        <w:t>Mesure subjective -&gt;S.A.M</w:t>
+      </w:r>
+    </w:p>
+    <w:p>
+      <w:pPr>
+        <w:shd w:val="clear" w:color="auto" w:fill="FFFFFF"/>
+        <w:spacing w:before="120" w:after="120" w:line="240" w:lineRule="auto"/>
+        <w:jc w:val="both"/>
+        <w:rPr>
+          <w:rFonts w:eastAsia="Times New Roman" w:cstheme="minorHAnsi"/>
+        </w:rPr>
+      </w:pPr>
+      <w:r>
+        <w:rPr>
+          <w:rFonts w:eastAsia="Times New Roman" w:cstheme="minorHAnsi"/>
+        </w:rPr>
+        <w:t>L'UX en contexte d'expériences à multiple points de contact</w:t>
+      </w:r>
+      <w:r>
+        <w:rPr>
+          <w:rFonts w:eastAsia="Times New Roman" w:cstheme="minorHAnsi"/>
+        </w:rPr>
+        <w:t xml:space="preserve">. L’UX couvre plusieurs types d’expériences avec différent points de contact (technologique, humain, </w:t>
+      </w:r>
+      <w:proofErr w:type="spellStart"/>
+      <w:r>
+        <w:rPr>
+          <w:rFonts w:eastAsia="Times New Roman" w:cstheme="minorHAnsi"/>
+        </w:rPr>
+        <w:t>etc</w:t>
+      </w:r>
+      <w:proofErr w:type="spellEnd"/>
+      <w:r>
+        <w:rPr>
+          <w:rFonts w:eastAsia="Times New Roman" w:cstheme="minorHAnsi"/>
+        </w:rPr>
+        <w:t>). On parle d’expérience omnicanale. Assurer une fluidité. L’équipe de l’expérience multicanale (Spécialistes TI, Spécialistes UX, Spécialistes du Marketing, Gestionnaires de l’épicerie).</w:t>
+      </w:r>
       <w:bookmarkStart w:id="0" w:name="_GoBack"/>
       <w:bookmarkEnd w:id="0"/>
-    </w:p>
-    <w:p>
-      <w:pPr>
-        <w:pStyle w:val="ListParagraph"/>
-        <w:numPr>
-          <w:ilvl w:val="0"/>
-          <w:numId w:val="13"/>
-        </w:numPr>
-        <w:shd w:val="clear" w:color="auto" w:fill="FFFFFF"/>
-        <w:spacing w:before="120" w:after="120" w:line="240" w:lineRule="auto"/>
-        <w:jc w:val="both"/>
-        <w:rPr>
-          <w:rFonts w:eastAsia="Times New Roman" w:cstheme="minorHAnsi"/>
-        </w:rPr>
-      </w:pPr>
-      <w:r>
-        <w:rPr>
-          <w:rFonts w:eastAsia="Times New Roman" w:cstheme="minorHAnsi"/>
-        </w:rPr>
-        <w:t xml:space="preserve">Biais de rétroaction : </w:t>
-      </w:r>
-      <w:r>
-        <w:rPr>
-          <w:rFonts w:eastAsia="Times New Roman" w:cstheme="minorHAnsi"/>
-        </w:rPr>
-        <w:t>(dernière</w:t>
-      </w:r>
-      <w:r>
-        <w:rPr>
-          <w:rFonts w:eastAsia="Times New Roman" w:cstheme="minorHAnsi"/>
-        </w:rPr>
-        <w:t xml:space="preserve"> émotion influence les autres)</w:t>
-      </w:r>
-    </w:p>
-    <w:p>
-      <w:pPr>
-        <w:pStyle w:val="ListParagraph"/>
-        <w:numPr>
-          <w:ilvl w:val="0"/>
-          <w:numId w:val="13"/>
-        </w:numPr>
-        <w:shd w:val="clear" w:color="auto" w:fill="FFFFFF"/>
-        <w:spacing w:before="120" w:after="120" w:line="240" w:lineRule="auto"/>
-        <w:jc w:val="both"/>
-        <w:rPr>
-          <w:rFonts w:eastAsia="Times New Roman" w:cstheme="minorHAnsi"/>
-          <w:lang w:val="en-CA"/>
-        </w:rPr>
-      </w:pPr>
-      <w:proofErr w:type="spellStart"/>
-      <w:r>
-        <w:rPr>
-          <w:rFonts w:eastAsia="Times New Roman" w:cstheme="minorHAnsi"/>
-          <w:lang w:val="en-CA"/>
-        </w:rPr>
-        <w:t>Biais</w:t>
-      </w:r>
-      <w:proofErr w:type="spellEnd"/>
-      <w:r>
-        <w:rPr>
-          <w:rFonts w:eastAsia="Times New Roman" w:cstheme="minorHAnsi"/>
-          <w:lang w:val="en-CA"/>
-        </w:rPr>
-        <w:t xml:space="preserve"> de </w:t>
-      </w:r>
-      <w:proofErr w:type="spellStart"/>
-      <w:r>
-        <w:rPr>
-          <w:rFonts w:eastAsia="Times New Roman" w:cstheme="minorHAnsi"/>
-          <w:lang w:val="en-CA"/>
-        </w:rPr>
-        <w:t>désirabilité</w:t>
-      </w:r>
-      <w:proofErr w:type="spellEnd"/>
-      <w:r>
-        <w:rPr>
-          <w:rFonts w:eastAsia="Times New Roman" w:cstheme="minorHAnsi"/>
-          <w:lang w:val="en-CA"/>
-        </w:rPr>
-        <w:t xml:space="preserve"> social: </w:t>
-      </w:r>
-      <w:proofErr w:type="gramStart"/>
-      <w:r>
-        <w:rPr>
-          <w:rFonts w:eastAsia="Times New Roman" w:cstheme="minorHAnsi"/>
-          <w:lang w:val="en-CA"/>
-        </w:rPr>
-        <w:t>( we</w:t>
-      </w:r>
-      <w:proofErr w:type="gramEnd"/>
-      <w:r>
-        <w:rPr>
-          <w:rFonts w:eastAsia="Times New Roman" w:cstheme="minorHAnsi"/>
-          <w:lang w:val="en-CA"/>
-        </w:rPr>
-        <w:t xml:space="preserve"> want to please and</w:t>
-      </w:r>
-      <w:r>
-        <w:rPr>
-          <w:rFonts w:eastAsia="Times New Roman" w:cstheme="minorHAnsi"/>
-          <w:lang w:val="en-CA"/>
-        </w:rPr>
-        <w:t xml:space="preserve"> obey orders)</w:t>
-      </w:r>
-    </w:p>
-    <w:p>
-      <w:pPr>
-        <w:shd w:val="clear" w:color="auto" w:fill="FFFFFF"/>
-        <w:spacing w:before="120" w:after="120" w:line="240" w:lineRule="auto"/>
-        <w:jc w:val="both"/>
-        <w:rPr>
-          <w:rFonts w:eastAsia="Times New Roman" w:cstheme="minorHAnsi"/>
-          <w:b/>
-        </w:rPr>
-      </w:pPr>
-      <w:r>
-        <w:rPr>
-          <w:rFonts w:eastAsia="Times New Roman" w:cstheme="minorHAnsi"/>
-          <w:b/>
-        </w:rPr>
-        <w:t>Objectif Test Utilisateur: Comprendre ce qui a motivé un utilisateur</w:t>
-      </w:r>
-    </w:p>
-    <w:p>
-      <w:pPr>
-        <w:pStyle w:val="ListParagraph"/>
-        <w:numPr>
-          <w:ilvl w:val="0"/>
-          <w:numId w:val="13"/>
-        </w:numPr>
-        <w:shd w:val="clear" w:color="auto" w:fill="FFFFFF"/>
-        <w:spacing w:before="120" w:after="120" w:line="240" w:lineRule="auto"/>
-        <w:jc w:val="both"/>
-        <w:rPr>
-          <w:rFonts w:eastAsia="Times New Roman" w:cstheme="minorHAnsi"/>
-        </w:rPr>
-      </w:pPr>
-      <w:r>
-        <w:rPr>
-          <w:rFonts w:eastAsia="Times New Roman" w:cstheme="minorHAnsi"/>
-        </w:rPr>
-        <w:t>Les émotions</w:t>
-      </w:r>
-    </w:p>
-    <w:p>
-      <w:pPr>
-        <w:pStyle w:val="ListParagraph"/>
-        <w:numPr>
-          <w:ilvl w:val="0"/>
-          <w:numId w:val="13"/>
-        </w:numPr>
-        <w:shd w:val="clear" w:color="auto" w:fill="FFFFFF"/>
-        <w:spacing w:before="120" w:after="120" w:line="240" w:lineRule="auto"/>
-        <w:jc w:val="both"/>
-        <w:rPr>
-          <w:rFonts w:eastAsia="Times New Roman" w:cstheme="minorHAnsi"/>
-        </w:rPr>
-      </w:pPr>
-      <w:r>
-        <w:rPr>
-          <w:rFonts w:eastAsia="Times New Roman" w:cstheme="minorHAnsi"/>
-        </w:rPr>
-        <w:t>Élément cognitif -&gt; attention</w:t>
-      </w:r>
-    </w:p>
-    <w:p>
-      <w:pPr>
-        <w:pStyle w:val="ListParagraph"/>
-        <w:numPr>
-          <w:ilvl w:val="0"/>
-          <w:numId w:val="13"/>
-        </w:numPr>
-        <w:shd w:val="clear" w:color="auto" w:fill="FFFFFF"/>
-        <w:spacing w:before="120" w:after="120" w:line="240" w:lineRule="auto"/>
-        <w:jc w:val="both"/>
-        <w:rPr>
-          <w:rFonts w:eastAsia="Times New Roman" w:cstheme="minorHAnsi"/>
-        </w:rPr>
-      </w:pPr>
-      <w:r>
-        <w:rPr>
-          <w:rFonts w:eastAsia="Times New Roman" w:cstheme="minorHAnsi"/>
-        </w:rPr>
-        <w:lastRenderedPageBreak/>
-        <w:t>Comportements</w:t>
-      </w:r>
     </w:p>
     <w:p>
       <w:pPr>

</xml_diff>